<commit_message>
modifica requisiti e nuovo glossario
</commit_message>
<xml_diff>
--- a/docs/Glossario-2.docx
+++ b/docs/Glossario-2.docx
@@ -147,9 +147,15 @@
             </w:tcMar>
           </w:tcPr>
           <w:p>
-            <w:r>
-              <w:rPr>
-                <w:rFonts w:ascii="Cambria" w:eastAsia="Cambria" w:hAnsi="Cambria" w:cs="Cambria"/>
+            <w:pPr>
+              <w:rPr>
+                <w:u w:val="single"/>
+              </w:rPr>
+            </w:pPr>
+            <w:r>
+              <w:rPr>
+                <w:rFonts w:ascii="Cambria" w:eastAsia="Cambria" w:hAnsi="Cambria" w:cs="Cambria"/>
+                <w:u w:val="single"/>
               </w:rPr>
               <w:t>Campionato</w:t>
             </w:r>
@@ -170,7 +176,41 @@
               <w:rPr>
                 <w:rFonts w:ascii="Cambria" w:eastAsia="Cambria" w:hAnsi="Cambria" w:cs="Cambria"/>
               </w:rPr>
-              <w:t>Insieme di partite giocate tra le squadre diviso per giornate.</w:t>
+              <w:t xml:space="preserve">Insieme </w:t>
+            </w:r>
+            <w:r>
+              <w:rPr>
+                <w:rFonts w:ascii="Cambria" w:eastAsia="Cambria" w:hAnsi="Cambria" w:cs="Cambria"/>
+              </w:rPr>
+              <w:t xml:space="preserve">di squadre che disputano </w:t>
+            </w:r>
+            <w:proofErr w:type="gramStart"/>
+            <w:r>
+              <w:rPr>
+                <w:rFonts w:ascii="Cambria" w:eastAsia="Cambria" w:hAnsi="Cambria" w:cs="Cambria"/>
+              </w:rPr>
+              <w:t>fra di</w:t>
+            </w:r>
+            <w:proofErr w:type="gramEnd"/>
+            <w:r>
+              <w:rPr>
+                <w:rFonts w:ascii="Cambria" w:eastAsia="Cambria" w:hAnsi="Cambria" w:cs="Cambria"/>
+              </w:rPr>
+              <w:t xml:space="preserve"> loro delle partite. Caratterizzato in maniera univoca dall’anno in cui </w:t>
+            </w:r>
+            <w:proofErr w:type="gramStart"/>
+            <w:r>
+              <w:rPr>
+                <w:rFonts w:ascii="Cambria" w:eastAsia="Cambria" w:hAnsi="Cambria" w:cs="Cambria"/>
+              </w:rPr>
+              <w:t>viene</w:t>
+            </w:r>
+            <w:proofErr w:type="gramEnd"/>
+            <w:r>
+              <w:rPr>
+                <w:rFonts w:ascii="Cambria" w:eastAsia="Cambria" w:hAnsi="Cambria" w:cs="Cambria"/>
+              </w:rPr>
+              <w:t xml:space="preserve"> svolto.</w:t>
             </w:r>
           </w:p>
         </w:tc>
@@ -220,9 +260,15 @@
             </w:tcMar>
           </w:tcPr>
           <w:p>
-            <w:r>
-              <w:rPr>
-                <w:rFonts w:ascii="Cambria" w:eastAsia="Cambria" w:hAnsi="Cambria" w:cs="Cambria"/>
+            <w:pPr>
+              <w:rPr>
+                <w:u w:val="single"/>
+              </w:rPr>
+            </w:pPr>
+            <w:r>
+              <w:rPr>
+                <w:rFonts w:ascii="Cambria" w:eastAsia="Cambria" w:hAnsi="Cambria" w:cs="Cambria"/>
+                <w:u w:val="single"/>
               </w:rPr>
               <w:t>Lega</w:t>
             </w:r>
@@ -257,7 +303,13 @@
               <w:rPr>
                 <w:rFonts w:ascii="Cambria" w:eastAsia="Cambria" w:hAnsi="Cambria" w:cs="Cambria"/>
               </w:rPr>
-              <w:t xml:space="preserve"> Campionati differenziati in base al loro livello: Serie A (massimo), Serie A2, Lega Gold, Lega Silver.</w:t>
+              <w:t xml:space="preserve"> c</w:t>
+            </w:r>
+            <w:r>
+              <w:rPr>
+                <w:rFonts w:ascii="Cambria" w:eastAsia="Cambria" w:hAnsi="Cambria" w:cs="Cambria"/>
+              </w:rPr>
+              <w:t>ampionati differenziati in base al loro livello: Serie A (massimo), Serie A2, Lega Gold, Lega Silver.</w:t>
             </w:r>
           </w:p>
         </w:tc>
@@ -284,8 +336,6 @@
               </w:rPr>
               <w:t>Classe contenitore</w:t>
             </w:r>
-            <w:bookmarkStart w:id="0" w:name="_GoBack"/>
-            <w:bookmarkEnd w:id="0"/>
           </w:p>
         </w:tc>
       </w:tr>
@@ -309,9 +359,15 @@
             </w:tcMar>
           </w:tcPr>
           <w:p>
-            <w:r>
-              <w:rPr>
-                <w:rFonts w:ascii="Cambria" w:eastAsia="Cambria" w:hAnsi="Cambria" w:cs="Cambria"/>
+            <w:pPr>
+              <w:rPr>
+                <w:u w:val="single"/>
+              </w:rPr>
+            </w:pPr>
+            <w:r>
+              <w:rPr>
+                <w:rFonts w:ascii="Cambria" w:eastAsia="Cambria" w:hAnsi="Cambria" w:cs="Cambria"/>
+                <w:u w:val="single"/>
               </w:rPr>
               <w:t>Partita</w:t>
             </w:r>
@@ -385,7 +441,13 @@
                 <w:rFonts w:ascii="Cambria" w:eastAsia="Cambria" w:hAnsi="Cambria" w:cs="Cambria"/>
               </w:rPr>
               <w:br/>
-              <w:t xml:space="preserve">Ogni partita dura </w:t>
+              <w:t>Ogni partita dura</w:t>
+            </w:r>
+            <w:r>
+              <w:rPr>
+                <w:rFonts w:ascii="Cambria" w:eastAsia="Cambria" w:hAnsi="Cambria" w:cs="Cambria"/>
+              </w:rPr>
+              <w:t xml:space="preserve">, normalmente </w:t>
             </w:r>
             <w:proofErr w:type="gramStart"/>
             <w:r>
@@ -399,20 +461,59 @@
               <w:rPr>
                 <w:rFonts w:ascii="Cambria" w:eastAsia="Cambria" w:hAnsi="Cambria" w:cs="Cambria"/>
               </w:rPr>
-              <w:t xml:space="preserve"> minuti ed è suddivisa in 4 periodi da 10 minuti ciascuno.</w:t>
-            </w:r>
-          </w:p>
-          <w:p>
-            <w:pPr>
-              <w:rPr>
-                <w:rFonts w:ascii="Cambria" w:eastAsia="Cambria" w:hAnsi="Cambria" w:cs="Cambria"/>
-              </w:rPr>
-            </w:pPr>
-            <w:r>
-              <w:rPr>
-                <w:rFonts w:ascii="Cambria" w:eastAsia="Cambria" w:hAnsi="Cambria" w:cs="Cambria"/>
-              </w:rPr>
-              <w:t>I giocatori possono essere sostituiti più volte durante la partita senza limitazioni, mantenendo costante il numero dei giocatori in campo.</w:t>
+              <w:t xml:space="preserve"> minuti, l’unica eccezione è il caso in cui, al termine di essi, il punteggio risulti essere in parità.</w:t>
+            </w:r>
+          </w:p>
+          <w:p>
+            <w:pPr>
+              <w:rPr>
+                <w:rFonts w:ascii="Cambria" w:eastAsia="Cambria" w:hAnsi="Cambria" w:cs="Cambria"/>
+              </w:rPr>
+            </w:pPr>
+            <w:r>
+              <w:rPr>
+                <w:rFonts w:ascii="Cambria" w:eastAsia="Cambria" w:hAnsi="Cambria" w:cs="Cambria"/>
+              </w:rPr>
+              <w:t xml:space="preserve">In quel caso </w:t>
+            </w:r>
+            <w:proofErr w:type="gramStart"/>
+            <w:r>
+              <w:rPr>
+                <w:rFonts w:ascii="Cambria" w:eastAsia="Cambria" w:hAnsi="Cambria" w:cs="Cambria"/>
+              </w:rPr>
+              <w:t>vengono</w:t>
+            </w:r>
+            <w:proofErr w:type="gramEnd"/>
+            <w:r>
+              <w:rPr>
+                <w:rFonts w:ascii="Cambria" w:eastAsia="Cambria" w:hAnsi="Cambria" w:cs="Cambria"/>
+              </w:rPr>
+              <w:t xml:space="preserve"> aggiunti 5 minuti di gioco al termine dei quali, se il punteggio non è più in parità viene sancita la fine della partita, altrimenti si prosegue allo stesso modo fino a che non ci sia un vincitore.</w:t>
+            </w:r>
+          </w:p>
+          <w:p>
+            <w:pPr>
+              <w:rPr>
+                <w:rFonts w:ascii="Cambria" w:eastAsia="Cambria" w:hAnsi="Cambria" w:cs="Cambria"/>
+              </w:rPr>
+            </w:pPr>
+            <w:r>
+              <w:rPr>
+                <w:rFonts w:ascii="Cambria" w:eastAsia="Cambria" w:hAnsi="Cambria" w:cs="Cambria"/>
+              </w:rPr>
+              <w:t>I giocatori possono essere sostituiti più volte durante la partita senza limitazioni, mantenendo costante il numero dei giocatori in campo</w:t>
+            </w:r>
+            <w:r>
+              <w:rPr>
+                <w:rFonts w:ascii="Cambria" w:eastAsia="Cambria" w:hAnsi="Cambria" w:cs="Cambria"/>
+              </w:rPr>
+              <w:t xml:space="preserve"> (5)</w:t>
+            </w:r>
+            <w:r>
+              <w:rPr>
+                <w:rFonts w:ascii="Cambria" w:eastAsia="Cambria" w:hAnsi="Cambria" w:cs="Cambria"/>
+              </w:rPr>
+              <w:t>.</w:t>
             </w:r>
           </w:p>
           <w:p>
@@ -429,11 +530,30 @@
             </w:r>
           </w:p>
           <w:p>
-            <w:r>
-              <w:rPr>
-                <w:rFonts w:ascii="Cambria" w:eastAsia="Cambria" w:hAnsi="Cambria" w:cs="Cambria"/>
-              </w:rPr>
-              <w:t>In caso di pareggio, si continua a giocare dei quarti supplementari fino a quando una delle squadre prevale.</w:t>
+            <w:pPr>
+              <w:rPr>
+                <w:rFonts w:ascii="Cambria" w:eastAsia="Cambria" w:hAnsi="Cambria" w:cs="Cambria"/>
+              </w:rPr>
+            </w:pPr>
+            <w:r>
+              <w:rPr>
+                <w:rFonts w:ascii="Cambria" w:eastAsia="Cambria" w:hAnsi="Cambria" w:cs="Cambria"/>
+              </w:rPr>
+              <w:t xml:space="preserve">Ogni partita </w:t>
+            </w:r>
+            <w:proofErr w:type="gramStart"/>
+            <w:r>
+              <w:rPr>
+                <w:rFonts w:ascii="Cambria" w:eastAsia="Cambria" w:hAnsi="Cambria" w:cs="Cambria"/>
+              </w:rPr>
+              <w:t>viene</w:t>
+            </w:r>
+            <w:proofErr w:type="gramEnd"/>
+            <w:r>
+              <w:rPr>
+                <w:rFonts w:ascii="Cambria" w:eastAsia="Cambria" w:hAnsi="Cambria" w:cs="Cambria"/>
+              </w:rPr>
+              <w:t xml:space="preserve"> svolta in un particolare giorno e si riferisce ad una particolare giornata.</w:t>
             </w:r>
           </w:p>
         </w:tc>
@@ -483,11 +603,24 @@
             </w:tcMar>
           </w:tcPr>
           <w:p>
-            <w:r>
-              <w:rPr>
-                <w:rFonts w:ascii="Cambria" w:eastAsia="Cambria" w:hAnsi="Cambria" w:cs="Cambria"/>
-              </w:rPr>
-              <w:t>Statistica di Squadra per singola partita</w:t>
+            <w:pPr>
+              <w:rPr>
+                <w:u w:val="single"/>
+              </w:rPr>
+            </w:pPr>
+            <w:r>
+              <w:rPr>
+                <w:rFonts w:ascii="Cambria" w:eastAsia="Cambria" w:hAnsi="Cambria" w:cs="Cambria"/>
+                <w:u w:val="single"/>
+              </w:rPr>
+              <w:t xml:space="preserve">Statistica </w:t>
+            </w:r>
+            <w:r>
+              <w:rPr>
+                <w:rFonts w:ascii="Cambria" w:eastAsia="Cambria" w:hAnsi="Cambria" w:cs="Cambria"/>
+                <w:u w:val="single"/>
+              </w:rPr>
+              <w:t>individuale giocatore per partita</w:t>
             </w:r>
           </w:p>
         </w:tc>
@@ -511,7 +644,21 @@
               <w:rPr>
                 <w:rFonts w:ascii="Cambria" w:eastAsia="Cambria" w:hAnsi="Cambria" w:cs="Cambria"/>
               </w:rPr>
-              <w:t>Informazione riguardante una particolare dinamica di una partita.</w:t>
+              <w:t xml:space="preserve">Informazione riguardante la performance di </w:t>
+            </w:r>
+            <w:proofErr w:type="gramStart"/>
+            <w:r>
+              <w:rPr>
+                <w:rFonts w:ascii="Cambria" w:eastAsia="Cambria" w:hAnsi="Cambria" w:cs="Cambria"/>
+              </w:rPr>
+              <w:t>un giocatore relativa a una partita</w:t>
+            </w:r>
+            <w:proofErr w:type="gramEnd"/>
+            <w:r>
+              <w:rPr>
+                <w:rFonts w:ascii="Cambria" w:eastAsia="Cambria" w:hAnsi="Cambria" w:cs="Cambria"/>
+              </w:rPr>
+              <w:t>.</w:t>
             </w:r>
             <w:r>
               <w:rPr>
@@ -539,7 +686,31 @@
               <w:rPr>
                 <w:rFonts w:ascii="Cambria" w:eastAsia="Cambria" w:hAnsi="Cambria" w:cs="Cambria"/>
               </w:rPr>
-              <w:t xml:space="preserve"> punti realizzati e sbagliati, Tentativi da 3 punti realizzati e sbagliati, Tentativi da tiro libero realizzati e sbagliati, Rimbalzi Totali (Offensivi, Difensivi), Palle recuperate e Perse, Falli Commessi.</w:t>
+              <w:t xml:space="preserve"> punti realizzati e sbagliati, Tentativi da 3 punti realizzati e sbagliati, Tentativi da tiro libero realizzati e sbagliati, Rimbalzi </w:t>
+            </w:r>
+            <w:r>
+              <w:rPr>
+                <w:rFonts w:ascii="Cambria" w:eastAsia="Cambria" w:hAnsi="Cambria" w:cs="Cambria"/>
+              </w:rPr>
+              <w:t>Offensivi e Difensivi)</w:t>
+            </w:r>
+            <w:r>
+              <w:rPr>
+                <w:rFonts w:ascii="Cambria" w:eastAsia="Cambria" w:hAnsi="Cambria" w:cs="Cambria"/>
+              </w:rPr>
+              <w:t xml:space="preserve"> Palle recuperate</w:t>
+            </w:r>
+            <w:r>
+              <w:rPr>
+                <w:rFonts w:ascii="Cambria" w:eastAsia="Cambria" w:hAnsi="Cambria" w:cs="Cambria"/>
+              </w:rPr>
+              <w:t>, Minuti Giocati</w:t>
+            </w:r>
+            <w:r>
+              <w:rPr>
+                <w:rFonts w:ascii="Cambria" w:eastAsia="Cambria" w:hAnsi="Cambria" w:cs="Cambria"/>
+              </w:rPr>
+              <w:t>.</w:t>
             </w:r>
           </w:p>
           <w:p/>
@@ -590,11 +761,17 @@
             </w:tcMar>
           </w:tcPr>
           <w:p>
-            <w:r>
-              <w:rPr>
-                <w:rFonts w:ascii="Cambria" w:eastAsia="Cambria" w:hAnsi="Cambria" w:cs="Cambria"/>
-              </w:rPr>
-              <w:t>Statistica di Squadra totale</w:t>
+            <w:pPr>
+              <w:rPr>
+                <w:u w:val="single"/>
+              </w:rPr>
+            </w:pPr>
+            <w:r>
+              <w:rPr>
+                <w:rFonts w:ascii="Cambria" w:eastAsia="Cambria" w:hAnsi="Cambria" w:cs="Cambria"/>
+                <w:u w:val="single"/>
+              </w:rPr>
+              <w:t>Classifica</w:t>
             </w:r>
           </w:p>
         </w:tc>
@@ -609,19 +786,23 @@
             </w:tcBorders>
           </w:tcPr>
           <w:p>
-            <w:pPr>
-              <w:rPr>
-                <w:rFonts w:ascii="Cambria" w:eastAsia="Cambria" w:hAnsi="Cambria" w:cs="Cambria"/>
-              </w:rPr>
-            </w:pPr>
-            <w:r>
-              <w:rPr>
-                <w:rFonts w:ascii="Cambria" w:eastAsia="Cambria" w:hAnsi="Cambria" w:cs="Cambria"/>
-              </w:rPr>
-              <w:t>Informazione riguardante la somma delle statistiche di tutte le partite disputate dalla squadra.</w:t>
-            </w:r>
-          </w:p>
-          <w:p/>
+            <w:r>
+              <w:t>Elenco ordinato di</w:t>
+            </w:r>
+            <w:proofErr w:type="gramStart"/>
+            <w:r>
+              <w:t xml:space="preserve">  </w:t>
+            </w:r>
+            <w:proofErr w:type="gramEnd"/>
+            <w:r>
+              <w:t>statistiche.</w:t>
+            </w:r>
+          </w:p>
+          <w:p>
+            <w:r>
+              <w:t>Può essere di squadra o di giocatori.</w:t>
+            </w:r>
+          </w:p>
         </w:tc>
         <w:tc>
           <w:tcPr>
@@ -644,7 +825,7 @@
               <w:rPr>
                 <w:rFonts w:ascii="Cambria" w:eastAsia="Cambria" w:hAnsi="Cambria" w:cs="Cambria"/>
               </w:rPr>
-              <w:t>Classe in gerarchia</w:t>
+              <w:t>Classe (utilizza le statistiche)</w:t>
             </w:r>
           </w:p>
         </w:tc>
@@ -669,11 +850,18 @@
             </w:tcMar>
           </w:tcPr>
           <w:p>
-            <w:r>
-              <w:rPr>
-                <w:rFonts w:ascii="Cambria" w:eastAsia="Cambria" w:hAnsi="Cambria" w:cs="Cambria"/>
-              </w:rPr>
-              <w:t>Statistica Giocatore per singola partita</w:t>
+            <w:pPr>
+              <w:rPr>
+                <w:rFonts w:ascii="Cambria" w:eastAsia="Cambria" w:hAnsi="Cambria" w:cs="Cambria"/>
+                <w:u w:val="single"/>
+              </w:rPr>
+            </w:pPr>
+            <w:r>
+              <w:rPr>
+                <w:rFonts w:ascii="Cambria" w:eastAsia="Cambria" w:hAnsi="Cambria" w:cs="Cambria"/>
+                <w:u w:val="single"/>
+              </w:rPr>
+              <w:t>Classifica squadra</w:t>
             </w:r>
           </w:p>
         </w:tc>
@@ -697,52 +885,23 @@
               <w:rPr>
                 <w:rFonts w:ascii="Cambria" w:eastAsia="Cambria" w:hAnsi="Cambria" w:cs="Cambria"/>
               </w:rPr>
-              <w:t xml:space="preserve">Informazione riguardante la performance di </w:t>
+              <w:t xml:space="preserve">Elenco delle squadre partecipanti </w:t>
             </w:r>
             <w:proofErr w:type="gramStart"/>
             <w:r>
               <w:rPr>
                 <w:rFonts w:ascii="Cambria" w:eastAsia="Cambria" w:hAnsi="Cambria" w:cs="Cambria"/>
               </w:rPr>
-              <w:t>un giocatore relativa a una partita</w:t>
+              <w:t>ad</w:t>
             </w:r>
             <w:proofErr w:type="gramEnd"/>
             <w:r>
               <w:rPr>
                 <w:rFonts w:ascii="Cambria" w:eastAsia="Cambria" w:hAnsi="Cambria" w:cs="Cambria"/>
               </w:rPr>
-              <w:t>.</w:t>
-            </w:r>
-            <w:r>
-              <w:rPr>
-                <w:rFonts w:ascii="Cambria" w:eastAsia="Cambria" w:hAnsi="Cambria" w:cs="Cambria"/>
-              </w:rPr>
-              <w:br/>
-              <w:t>Le voci che compongono la statistica sono:</w:t>
-            </w:r>
-            <w:r>
-              <w:rPr>
-                <w:rFonts w:ascii="Cambria" w:eastAsia="Cambria" w:hAnsi="Cambria" w:cs="Cambria"/>
-              </w:rPr>
-              <w:br/>
-              <w:t xml:space="preserve">Punti Realizzati, Tentativi da </w:t>
-            </w:r>
-            <w:proofErr w:type="gramStart"/>
-            <w:r>
-              <w:rPr>
-                <w:rFonts w:ascii="Cambria" w:eastAsia="Cambria" w:hAnsi="Cambria" w:cs="Cambria"/>
-              </w:rPr>
-              <w:t>2</w:t>
-            </w:r>
-            <w:proofErr w:type="gramEnd"/>
-            <w:r>
-              <w:rPr>
-                <w:rFonts w:ascii="Cambria" w:eastAsia="Cambria" w:hAnsi="Cambria" w:cs="Cambria"/>
-              </w:rPr>
-              <w:t xml:space="preserve"> punti realizzati e sbagliati, Tentativi da 3 punti realizzati e sbagliati, Tentativi da tiro libero realizzati e sbagliati, Rimbalzi Totali (Offensivi, Difensivi), Palle recuperate e Perse, Falli Commessi, Minuti Giocati, Valutazione.</w:t>
-            </w:r>
-          </w:p>
-          <w:p/>
+              <w:t xml:space="preserve"> un campionato ordinato  secondo i punti campionato.</w:t>
+            </w:r>
+          </w:p>
         </w:tc>
         <w:tc>
           <w:tcPr>
@@ -761,12 +920,6 @@
                 <w:rFonts w:ascii="Cambria" w:eastAsia="Cambria" w:hAnsi="Cambria" w:cs="Cambria"/>
               </w:rPr>
             </w:pPr>
-            <w:r>
-              <w:rPr>
-                <w:rFonts w:ascii="Cambria" w:eastAsia="Cambria" w:hAnsi="Cambria" w:cs="Cambria"/>
-              </w:rPr>
-              <w:t>Classe in gerarchia</w:t>
-            </w:r>
           </w:p>
         </w:tc>
       </w:tr>
@@ -790,11 +943,18 @@
             </w:tcMar>
           </w:tcPr>
           <w:p>
-            <w:r>
-              <w:rPr>
-                <w:rFonts w:ascii="Cambria" w:eastAsia="Cambria" w:hAnsi="Cambria" w:cs="Cambria"/>
-              </w:rPr>
-              <w:t>Statistica Giocatore Totale</w:t>
+            <w:pPr>
+              <w:rPr>
+                <w:rFonts w:ascii="Cambria" w:eastAsia="Cambria" w:hAnsi="Cambria" w:cs="Cambria"/>
+                <w:u w:val="single"/>
+              </w:rPr>
+            </w:pPr>
+            <w:r>
+              <w:rPr>
+                <w:rFonts w:ascii="Cambria" w:eastAsia="Cambria" w:hAnsi="Cambria" w:cs="Cambria"/>
+                <w:u w:val="single"/>
+              </w:rPr>
+              <w:t>Classifica giocatori globali</w:t>
             </w:r>
           </w:p>
         </w:tc>
@@ -818,16 +978,9 @@
               <w:rPr>
                 <w:rFonts w:ascii="Cambria" w:eastAsia="Cambria" w:hAnsi="Cambria" w:cs="Cambria"/>
               </w:rPr>
-              <w:t>Informazione riguardante la somma delle statistiche di tutte le partite disputate dal giocatore.</w:t>
-            </w:r>
-            <w:r>
-              <w:rPr>
-                <w:rFonts w:ascii="Cambria" w:eastAsia="Cambria" w:hAnsi="Cambria" w:cs="Cambria"/>
-              </w:rPr>
-              <w:br/>
-            </w:r>
-          </w:p>
-          <w:p/>
+              <w:t>Elenco di tutti i giocatori facenti parte delle squadre di un campionato ordinato secondo una particolare voce di statistica.</w:t>
+            </w:r>
+          </w:p>
         </w:tc>
         <w:tc>
           <w:tcPr>
@@ -846,13 +999,6 @@
                 <w:rFonts w:ascii="Cambria" w:eastAsia="Cambria" w:hAnsi="Cambria" w:cs="Cambria"/>
               </w:rPr>
             </w:pPr>
-            <w:r>
-              <w:rPr>
-                <w:rFonts w:ascii="Cambria" w:eastAsia="Cambria" w:hAnsi="Cambria" w:cs="Cambria"/>
-              </w:rPr>
-              <w:lastRenderedPageBreak/>
-              <w:t>Classe in gerarchia</w:t>
-            </w:r>
           </w:p>
         </w:tc>
       </w:tr>
@@ -876,13 +1022,28 @@
             </w:tcMar>
           </w:tcPr>
           <w:p>
-            <w:r>
-              <w:rPr>
-                <w:rFonts w:ascii="Cambria" w:eastAsia="Cambria" w:hAnsi="Cambria" w:cs="Cambria"/>
-              </w:rPr>
-              <w:lastRenderedPageBreak/>
-              <w:t>Classifica</w:t>
-            </w:r>
+            <w:pPr>
+              <w:rPr>
+                <w:rFonts w:ascii="Cambria" w:eastAsia="Cambria" w:hAnsi="Cambria" w:cs="Cambria"/>
+                <w:u w:val="single"/>
+              </w:rPr>
+            </w:pPr>
+            <w:r>
+              <w:rPr>
+                <w:rFonts w:ascii="Cambria" w:eastAsia="Cambria" w:hAnsi="Cambria" w:cs="Cambria"/>
+                <w:u w:val="single"/>
+              </w:rPr>
+              <w:t xml:space="preserve">Classifica giocatori dei giocatori di una </w:t>
+            </w:r>
+            <w:proofErr w:type="gramStart"/>
+            <w:r>
+              <w:rPr>
+                <w:rFonts w:ascii="Cambria" w:eastAsia="Cambria" w:hAnsi="Cambria" w:cs="Cambria"/>
+                <w:u w:val="single"/>
+              </w:rPr>
+              <w:t>squadra</w:t>
+            </w:r>
+            <w:proofErr w:type="gramEnd"/>
           </w:p>
         </w:tc>
         <w:tc>
@@ -899,101 +1060,34 @@
             <w:pPr>
               <w:rPr>
                 <w:rFonts w:ascii="Cambria" w:eastAsia="Cambria" w:hAnsi="Cambria" w:cs="Cambria"/>
-                <w:strike/>
-              </w:rPr>
-            </w:pPr>
-            <w:r>
-              <w:rPr>
-                <w:rFonts w:ascii="Cambria" w:eastAsia="Cambria" w:hAnsi="Cambria" w:cs="Cambria"/>
-                <w:strike/>
-              </w:rPr>
-              <w:t xml:space="preserve">Elenco di tutte le squadre partecipanti </w:t>
-            </w:r>
+              </w:rPr>
+            </w:pPr>
             <w:proofErr w:type="gramStart"/>
             <w:r>
               <w:rPr>
                 <w:rFonts w:ascii="Cambria" w:eastAsia="Cambria" w:hAnsi="Cambria" w:cs="Cambria"/>
-                <w:strike/>
-              </w:rPr>
-              <w:t>ad</w:t>
+              </w:rPr>
+              <w:t xml:space="preserve">Elenco di tutti i giocatori di una squadra ordinato secondo il valore globale relativo </w:t>
+            </w:r>
+            <w:r>
+              <w:rPr>
+                <w:rFonts w:ascii="Cambria" w:eastAsia="Cambria" w:hAnsi="Cambria" w:cs="Cambria"/>
+              </w:rPr>
+              <w:t>di una particolare</w:t>
+            </w:r>
+            <w:r>
+              <w:rPr>
+                <w:rFonts w:ascii="Cambria" w:eastAsia="Cambria" w:hAnsi="Cambria" w:cs="Cambria"/>
+              </w:rPr>
+              <w:t xml:space="preserve"> voce </w:t>
+            </w:r>
+            <w:r>
+              <w:rPr>
+                <w:rFonts w:ascii="Cambria" w:eastAsia="Cambria" w:hAnsi="Cambria" w:cs="Cambria"/>
+              </w:rPr>
+              <w:t>di statistica.</w:t>
             </w:r>
             <w:proofErr w:type="gramEnd"/>
-            <w:r>
-              <w:rPr>
-                <w:rFonts w:ascii="Cambria" w:eastAsia="Cambria" w:hAnsi="Cambria" w:cs="Cambria"/>
-                <w:strike/>
-              </w:rPr>
-              <w:t xml:space="preserve"> un campionato ordinate in base al numero di punti ottenuti. </w:t>
-            </w:r>
-            <w:proofErr w:type="gramStart"/>
-            <w:r>
-              <w:rPr>
-                <w:rFonts w:ascii="Cambria" w:eastAsia="Cambria" w:hAnsi="Cambria" w:cs="Cambria"/>
-                <w:strike/>
-              </w:rPr>
-              <w:t>Ad</w:t>
-            </w:r>
-            <w:proofErr w:type="gramEnd"/>
-            <w:r>
-              <w:rPr>
-                <w:rFonts w:ascii="Cambria" w:eastAsia="Cambria" w:hAnsi="Cambria" w:cs="Cambria"/>
-                <w:strike/>
-              </w:rPr>
-              <w:t xml:space="preserve"> ogni partita, alla squadra vincitrice sono assegnati 2 punti, a quella perdente 0 punti.</w:t>
-            </w:r>
-          </w:p>
-          <w:p>
-            <w:pPr>
-              <w:rPr>
-                <w:rFonts w:ascii="Cambria" w:eastAsia="Cambria" w:hAnsi="Cambria" w:cs="Cambria"/>
-                <w:strike/>
-              </w:rPr>
-            </w:pPr>
-            <w:r>
-              <w:rPr>
-                <w:rFonts w:ascii="Cambria" w:eastAsia="Cambria" w:hAnsi="Cambria" w:cs="Cambria"/>
-                <w:strike/>
-              </w:rPr>
-              <w:t xml:space="preserve">La squadra che </w:t>
-            </w:r>
-            <w:proofErr w:type="gramStart"/>
-            <w:r>
-              <w:rPr>
-                <w:rFonts w:ascii="Cambria" w:eastAsia="Cambria" w:hAnsi="Cambria" w:cs="Cambria"/>
-                <w:strike/>
-              </w:rPr>
-              <w:t>risulterà essere</w:t>
-            </w:r>
-            <w:proofErr w:type="gramEnd"/>
-            <w:r>
-              <w:rPr>
-                <w:rFonts w:ascii="Cambria" w:eastAsia="Cambria" w:hAnsi="Cambria" w:cs="Cambria"/>
-                <w:strike/>
-              </w:rPr>
-              <w:t xml:space="preserve"> prima in classifica a fine campionato, sarà considerata la vincitrice.</w:t>
-            </w:r>
-          </w:p>
-          <w:p>
-            <w:r>
-              <w:rPr>
-                <w:rFonts w:ascii="Cambria" w:eastAsia="Cambria" w:hAnsi="Cambria" w:cs="Cambria"/>
-              </w:rPr>
-              <w:t xml:space="preserve">Elenco di tutte le squadre partecipanti </w:t>
-            </w:r>
-            <w:proofErr w:type="gramStart"/>
-            <w:r>
-              <w:rPr>
-                <w:rFonts w:ascii="Cambria" w:eastAsia="Cambria" w:hAnsi="Cambria" w:cs="Cambria"/>
-              </w:rPr>
-              <w:t>ad</w:t>
-            </w:r>
-            <w:proofErr w:type="gramEnd"/>
-            <w:r>
-              <w:rPr>
-                <w:rFonts w:ascii="Cambria" w:eastAsia="Cambria" w:hAnsi="Cambria" w:cs="Cambria"/>
-              </w:rPr>
-              <w:t xml:space="preserve"> una lega o di tutti i giocatori ordinati in base ad un criterio selezionato dal visitatore.</w:t>
-            </w:r>
           </w:p>
         </w:tc>
         <w:tc>
@@ -1013,47 +1107,6 @@
                 <w:rFonts w:ascii="Cambria" w:eastAsia="Cambria" w:hAnsi="Cambria" w:cs="Cambria"/>
               </w:rPr>
             </w:pPr>
-            <w:r>
-              <w:rPr>
-                <w:rFonts w:ascii="Cambria" w:eastAsia="Cambria" w:hAnsi="Cambria" w:cs="Cambria"/>
-              </w:rPr>
-              <w:t>Classe (utilizza le statistiche)</w:t>
-            </w:r>
-            <w:r>
-              <w:rPr>
-                <w:rFonts w:ascii="Cambria" w:eastAsia="Cambria" w:hAnsi="Cambria" w:cs="Cambria"/>
-              </w:rPr>
-              <w:br/>
-            </w:r>
-            <w:r>
-              <w:rPr>
-                <w:rFonts w:ascii="Cambria" w:eastAsia="Cambria" w:hAnsi="Cambria" w:cs="Cambria"/>
-              </w:rPr>
-              <w:br/>
-            </w:r>
-            <w:r>
-              <w:rPr>
-                <w:rFonts w:ascii="Cambria" w:eastAsia="Cambria" w:hAnsi="Cambria" w:cs="Cambria"/>
-                <w:color w:val="FF0000"/>
-              </w:rPr>
-              <w:t>NB</w:t>
-            </w:r>
-            <w:proofErr w:type="gramStart"/>
-            <w:r>
-              <w:rPr>
-                <w:rFonts w:ascii="Cambria" w:eastAsia="Cambria" w:hAnsi="Cambria" w:cs="Cambria"/>
-                <w:color w:val="FF0000"/>
-              </w:rPr>
-              <w:t>:</w:t>
-            </w:r>
-            <w:proofErr w:type="gramEnd"/>
-            <w:r>
-              <w:rPr>
-                <w:rFonts w:ascii="Cambria" w:eastAsia="Cambria" w:hAnsi="Cambria" w:cs="Cambria"/>
-                <w:color w:val="FF0000"/>
-              </w:rPr>
-              <w:t>RIDEFINIRE</w:t>
-            </w:r>
           </w:p>
         </w:tc>
       </w:tr>
@@ -1077,12 +1130,22 @@
             </w:tcMar>
           </w:tcPr>
           <w:p>
-            <w:r>
-              <w:rPr>
-                <w:rFonts w:ascii="Cambria" w:eastAsia="Cambria" w:hAnsi="Cambria" w:cs="Cambria"/>
-              </w:rPr>
-              <w:t>Periodo</w:t>
-            </w:r>
+            <w:pPr>
+              <w:rPr>
+                <w:rFonts w:ascii="Cambria" w:eastAsia="Cambria" w:hAnsi="Cambria" w:cs="Cambria"/>
+                <w:u w:val="single"/>
+              </w:rPr>
+            </w:pPr>
+            <w:bookmarkStart w:id="0" w:name="_GoBack"/>
+            <w:r>
+              <w:rPr>
+                <w:rFonts w:ascii="Cambria" w:eastAsia="Cambria" w:hAnsi="Cambria" w:cs="Cambria"/>
+                <w:u w:val="single"/>
+              </w:rPr>
+              <w:lastRenderedPageBreak/>
+              <w:t>Classifica per una partita</w:t>
+            </w:r>
+            <w:bookmarkEnd w:id="0"/>
           </w:p>
         </w:tc>
         <w:tc>
@@ -1096,11 +1159,72 @@
             </w:tcBorders>
           </w:tcPr>
           <w:p>
-            <w:r>
-              <w:rPr>
-                <w:rFonts w:ascii="Cambria" w:eastAsia="Cambria" w:hAnsi="Cambria" w:cs="Cambria"/>
-              </w:rPr>
-              <w:t>Sinonimo di Quarto</w:t>
+            <w:pPr>
+              <w:rPr>
+                <w:rFonts w:ascii="Cambria" w:eastAsia="Cambria" w:hAnsi="Cambria" w:cs="Cambria"/>
+              </w:rPr>
+            </w:pPr>
+            <w:proofErr w:type="gramStart"/>
+            <w:r>
+              <w:rPr>
+                <w:rFonts w:ascii="Cambria" w:eastAsia="Cambria" w:hAnsi="Cambria" w:cs="Cambria"/>
+              </w:rPr>
+              <w:t>E</w:t>
+            </w:r>
+            <w:r>
+              <w:rPr>
+                <w:rFonts w:ascii="Cambria" w:eastAsia="Cambria" w:hAnsi="Cambria" w:cs="Cambria"/>
+              </w:rPr>
+              <w:t xml:space="preserve">lenco di tutti i giocatori delle due squadre partecipanti </w:t>
+            </w:r>
+            <w:r>
+              <w:rPr>
+                <w:rFonts w:ascii="Cambria" w:eastAsia="Cambria" w:hAnsi="Cambria" w:cs="Cambria"/>
+              </w:rPr>
+              <w:t>a una</w:t>
+            </w:r>
+            <w:r>
+              <w:rPr>
+                <w:rFonts w:ascii="Cambria" w:eastAsia="Cambria" w:hAnsi="Cambria" w:cs="Cambria"/>
+              </w:rPr>
+              <w:t xml:space="preserve"> partita</w:t>
+            </w:r>
+            <w:r>
+              <w:rPr>
+                <w:rFonts w:ascii="Cambria" w:eastAsia="Cambria" w:hAnsi="Cambria" w:cs="Cambria"/>
+              </w:rPr>
+              <w:t>,</w:t>
+            </w:r>
+            <w:r>
+              <w:rPr>
+                <w:rFonts w:ascii="Cambria" w:eastAsia="Cambria" w:hAnsi="Cambria" w:cs="Cambria"/>
+              </w:rPr>
+              <w:t xml:space="preserve"> </w:t>
+            </w:r>
+            <w:r>
+              <w:rPr>
+                <w:rFonts w:ascii="Cambria" w:eastAsia="Cambria" w:hAnsi="Cambria" w:cs="Cambria"/>
+              </w:rPr>
+              <w:t>ordinato secondo il valore relativo di una</w:t>
+            </w:r>
+            <w:r>
+              <w:rPr>
+                <w:rFonts w:ascii="Cambria" w:eastAsia="Cambria" w:hAnsi="Cambria" w:cs="Cambria"/>
+              </w:rPr>
+              <w:t xml:space="preserve"> </w:t>
+            </w:r>
+            <w:r>
+              <w:rPr>
+                <w:rFonts w:ascii="Cambria" w:eastAsia="Cambria" w:hAnsi="Cambria" w:cs="Cambria"/>
+              </w:rPr>
+              <w:t>particolare voce di sta</w:t>
+            </w:r>
+            <w:proofErr w:type="gramEnd"/>
+            <w:r>
+              <w:rPr>
+                <w:rFonts w:ascii="Cambria" w:eastAsia="Cambria" w:hAnsi="Cambria" w:cs="Cambria"/>
+              </w:rPr>
+              <w:t>tistica.</w:t>
             </w:r>
           </w:p>
         </w:tc>
@@ -1144,11 +1268,18 @@
             </w:tcMar>
           </w:tcPr>
           <w:p>
-            <w:r>
-              <w:rPr>
-                <w:rFonts w:ascii="Cambria" w:eastAsia="Cambria" w:hAnsi="Cambria" w:cs="Cambria"/>
-              </w:rPr>
-              <w:t>Quarto</w:t>
+            <w:pPr>
+              <w:rPr>
+                <w:rFonts w:ascii="Cambria" w:eastAsia="Cambria" w:hAnsi="Cambria" w:cs="Cambria"/>
+                <w:u w:val="single"/>
+              </w:rPr>
+            </w:pPr>
+            <w:r>
+              <w:rPr>
+                <w:rFonts w:ascii="Cambria" w:eastAsia="Cambria" w:hAnsi="Cambria" w:cs="Cambria"/>
+                <w:u w:val="single"/>
+              </w:rPr>
+              <w:t>Classifica per una partita per una singola squadra</w:t>
             </w:r>
           </w:p>
         </w:tc>
@@ -1163,39 +1294,54 @@
             </w:tcBorders>
           </w:tcPr>
           <w:p>
-            <w:r>
-              <w:rPr>
-                <w:rFonts w:ascii="Cambria" w:eastAsia="Cambria" w:hAnsi="Cambria" w:cs="Cambria"/>
-              </w:rPr>
-              <w:t xml:space="preserve">Divisione del tempo di gioco di una partita della durata di </w:t>
-            </w:r>
+            <w:pPr>
+              <w:rPr>
+                <w:rFonts w:ascii="Cambria" w:eastAsia="Cambria" w:hAnsi="Cambria" w:cs="Cambria"/>
+              </w:rPr>
+            </w:pPr>
             <w:proofErr w:type="gramStart"/>
             <w:r>
               <w:rPr>
                 <w:rFonts w:ascii="Cambria" w:eastAsia="Cambria" w:hAnsi="Cambria" w:cs="Cambria"/>
               </w:rPr>
-              <w:t>10</w:t>
+              <w:t>E</w:t>
+            </w:r>
+            <w:r>
+              <w:rPr>
+                <w:rFonts w:ascii="Cambria" w:eastAsia="Cambria" w:hAnsi="Cambria" w:cs="Cambria"/>
+              </w:rPr>
+              <w:t>lenco di tutti i giocatori di una delle due squadre partecipanti a</w:t>
+            </w:r>
+            <w:r>
+              <w:rPr>
+                <w:rFonts w:ascii="Cambria" w:eastAsia="Cambria" w:hAnsi="Cambria" w:cs="Cambria"/>
+              </w:rPr>
+              <w:t xml:space="preserve"> una</w:t>
+            </w:r>
+            <w:r>
+              <w:rPr>
+                <w:rFonts w:ascii="Cambria" w:eastAsia="Cambria" w:hAnsi="Cambria" w:cs="Cambria"/>
+              </w:rPr>
+              <w:t xml:space="preserve"> partita</w:t>
+            </w:r>
+            <w:r>
+              <w:rPr>
+                <w:rFonts w:ascii="Cambria" w:eastAsia="Cambria" w:hAnsi="Cambria" w:cs="Cambria"/>
+              </w:rPr>
+              <w:t xml:space="preserve">, </w:t>
+            </w:r>
+            <w:r>
+              <w:rPr>
+                <w:rFonts w:ascii="Cambria" w:eastAsia="Cambria" w:hAnsi="Cambria" w:cs="Cambria"/>
+              </w:rPr>
+              <w:t>ordinato secondo il valore relativo di una particolare voce</w:t>
             </w:r>
             <w:proofErr w:type="gramEnd"/>
             <w:r>
               <w:rPr>
                 <w:rFonts w:ascii="Cambria" w:eastAsia="Cambria" w:hAnsi="Cambria" w:cs="Cambria"/>
               </w:rPr>
-              <w:t xml:space="preserve"> minuti. Il tempo di gioco totale è diviso in </w:t>
-            </w:r>
-            <w:proofErr w:type="gramStart"/>
-            <w:r>
-              <w:rPr>
-                <w:rFonts w:ascii="Cambria" w:eastAsia="Cambria" w:hAnsi="Cambria" w:cs="Cambria"/>
-              </w:rPr>
-              <w:t>4</w:t>
-            </w:r>
-            <w:proofErr w:type="gramEnd"/>
-            <w:r>
-              <w:rPr>
-                <w:rFonts w:ascii="Cambria" w:eastAsia="Cambria" w:hAnsi="Cambria" w:cs="Cambria"/>
-              </w:rPr>
-              <w:t xml:space="preserve"> Quarti.</w:t>
+              <w:t xml:space="preserve"> di statistica.</w:t>
             </w:r>
           </w:p>
         </w:tc>
@@ -1216,12 +1362,6 @@
                 <w:rFonts w:ascii="Cambria" w:eastAsia="Cambria" w:hAnsi="Cambria" w:cs="Cambria"/>
               </w:rPr>
             </w:pPr>
-            <w:r>
-              <w:rPr>
-                <w:rFonts w:ascii="Cambria" w:eastAsia="Cambria" w:hAnsi="Cambria" w:cs="Cambria"/>
-              </w:rPr>
-              <w:t>Struttura</w:t>
-            </w:r>
           </w:p>
         </w:tc>
       </w:tr>
@@ -1245,9 +1385,15 @@
             </w:tcMar>
           </w:tcPr>
           <w:p>
-            <w:r>
-              <w:rPr>
-                <w:rFonts w:ascii="Cambria" w:eastAsia="Cambria" w:hAnsi="Cambria" w:cs="Cambria"/>
+            <w:pPr>
+              <w:rPr>
+                <w:u w:val="single"/>
+              </w:rPr>
+            </w:pPr>
+            <w:r>
+              <w:rPr>
+                <w:rFonts w:ascii="Cambria" w:eastAsia="Cambria" w:hAnsi="Cambria" w:cs="Cambria"/>
+                <w:u w:val="single"/>
               </w:rPr>
               <w:t>Impianto di Gioco</w:t>
             </w:r>
@@ -1331,9 +1477,15 @@
             </w:tcMar>
           </w:tcPr>
           <w:p>
-            <w:r>
-              <w:rPr>
-                <w:rFonts w:ascii="Cambria" w:eastAsia="Cambria" w:hAnsi="Cambria" w:cs="Cambria"/>
+            <w:pPr>
+              <w:rPr>
+                <w:u w:val="single"/>
+              </w:rPr>
+            </w:pPr>
+            <w:r>
+              <w:rPr>
+                <w:rFonts w:ascii="Cambria" w:eastAsia="Cambria" w:hAnsi="Cambria" w:cs="Cambria"/>
+                <w:u w:val="single"/>
               </w:rPr>
               <w:t>Squadra</w:t>
             </w:r>
@@ -1354,7 +1506,33 @@
               <w:rPr>
                 <w:rFonts w:ascii="Cambria" w:eastAsia="Cambria" w:hAnsi="Cambria" w:cs="Cambria"/>
               </w:rPr>
-              <w:t xml:space="preserve">Società caratterizzata da: nome, città di appartenenza, impianto di gioco, </w:t>
+              <w:t xml:space="preserve">Società </w:t>
+            </w:r>
+            <w:r>
+              <w:rPr>
+                <w:rFonts w:ascii="Cambria" w:eastAsia="Cambria" w:hAnsi="Cambria" w:cs="Cambria"/>
+              </w:rPr>
+              <w:t xml:space="preserve">sportiva partecipante </w:t>
+            </w:r>
+            <w:proofErr w:type="gramStart"/>
+            <w:r>
+              <w:rPr>
+                <w:rFonts w:ascii="Cambria" w:eastAsia="Cambria" w:hAnsi="Cambria" w:cs="Cambria"/>
+              </w:rPr>
+              <w:t>ad</w:t>
+            </w:r>
+            <w:proofErr w:type="gramEnd"/>
+            <w:r>
+              <w:rPr>
+                <w:rFonts w:ascii="Cambria" w:eastAsia="Cambria" w:hAnsi="Cambria" w:cs="Cambria"/>
+              </w:rPr>
+              <w:t xml:space="preserve"> un campionato e </w:t>
+            </w:r>
+            <w:r>
+              <w:rPr>
+                <w:rFonts w:ascii="Cambria" w:eastAsia="Cambria" w:hAnsi="Cambria" w:cs="Cambria"/>
+              </w:rPr>
+              <w:t xml:space="preserve">caratterizzata da: nome, città di appartenenza, impianto di gioco, </w:t>
             </w:r>
             <w:proofErr w:type="spellStart"/>
             <w:r>
@@ -1418,10 +1596,16 @@
             </w:tcMar>
           </w:tcPr>
           <w:p>
+            <w:pPr>
+              <w:rPr>
+                <w:u w:val="single"/>
+              </w:rPr>
+            </w:pPr>
             <w:proofErr w:type="spellStart"/>
             <w:r>
               <w:rPr>
                 <w:rFonts w:ascii="Cambria" w:eastAsia="Cambria" w:hAnsi="Cambria" w:cs="Cambria"/>
+                <w:u w:val="single"/>
               </w:rPr>
               <w:t>Roster</w:t>
             </w:r>
@@ -1521,9 +1705,15 @@
             </w:tcMar>
           </w:tcPr>
           <w:p>
-            <w:r>
-              <w:rPr>
-                <w:rFonts w:ascii="Cambria" w:eastAsia="Cambria" w:hAnsi="Cambria" w:cs="Cambria"/>
+            <w:pPr>
+              <w:rPr>
+                <w:u w:val="single"/>
+              </w:rPr>
+            </w:pPr>
+            <w:r>
+              <w:rPr>
+                <w:rFonts w:ascii="Cambria" w:eastAsia="Cambria" w:hAnsi="Cambria" w:cs="Cambria"/>
+                <w:u w:val="single"/>
               </w:rPr>
               <w:t>Giocatore</w:t>
             </w:r>
@@ -1556,21 +1746,33 @@
               <w:rPr>
                 <w:rFonts w:ascii="Cambria" w:eastAsia="Cambria" w:hAnsi="Cambria" w:cs="Cambria"/>
               </w:rPr>
-              <w:t xml:space="preserve"> </w:t>
+              <w:t xml:space="preserve"> caratterizzato da un nome, un cognome, una data di nas</w:t>
+            </w:r>
+            <w:r>
+              <w:rPr>
+                <w:rFonts w:ascii="Cambria" w:eastAsia="Cambria" w:hAnsi="Cambria" w:cs="Cambria"/>
+              </w:rPr>
+              <w:t xml:space="preserve">cita, un'altezza, un peso </w:t>
             </w:r>
             <w:proofErr w:type="gramStart"/>
             <w:r>
               <w:rPr>
                 <w:rFonts w:ascii="Cambria" w:eastAsia="Cambria" w:hAnsi="Cambria" w:cs="Cambria"/>
               </w:rPr>
-              <w:t>caratterizzato</w:t>
+              <w:t>ed</w:t>
             </w:r>
             <w:proofErr w:type="gramEnd"/>
             <w:r>
               <w:rPr>
                 <w:rFonts w:ascii="Cambria" w:eastAsia="Cambria" w:hAnsi="Cambria" w:cs="Cambria"/>
               </w:rPr>
-              <w:t xml:space="preserve"> da un nome, un cognome, una data di nascita, un'altezza, un peso ed uno/due ruoli.</w:t>
+              <w:t xml:space="preserve"> un ruolo</w:t>
+            </w:r>
+            <w:r>
+              <w:rPr>
+                <w:rFonts w:ascii="Cambria" w:eastAsia="Cambria" w:hAnsi="Cambria" w:cs="Cambria"/>
+              </w:rPr>
+              <w:t>.</w:t>
             </w:r>
           </w:p>
         </w:tc>
@@ -1620,9 +1822,15 @@
             </w:tcMar>
           </w:tcPr>
           <w:p>
-            <w:r>
-              <w:rPr>
-                <w:rFonts w:ascii="Cambria" w:eastAsia="Cambria" w:hAnsi="Cambria" w:cs="Cambria"/>
+            <w:pPr>
+              <w:rPr>
+                <w:u w:val="single"/>
+              </w:rPr>
+            </w:pPr>
+            <w:r>
+              <w:rPr>
+                <w:rFonts w:ascii="Cambria" w:eastAsia="Cambria" w:hAnsi="Cambria" w:cs="Cambria"/>
+                <w:u w:val="single"/>
               </w:rPr>
               <w:t>Ruolo</w:t>
             </w:r>
@@ -1720,11 +1928,18 @@
             </w:tcMar>
           </w:tcPr>
           <w:p>
-            <w:r>
-              <w:rPr>
-                <w:rFonts w:ascii="Cambria" w:eastAsia="Cambria" w:hAnsi="Cambria" w:cs="Cambria"/>
-              </w:rPr>
-              <w:t>Visitatore</w:t>
+            <w:pPr>
+              <w:rPr>
+                <w:rFonts w:eastAsia="Calibri" w:cs="Calibri"/>
+                <w:u w:val="single"/>
+              </w:rPr>
+            </w:pPr>
+            <w:r>
+              <w:rPr>
+                <w:rFonts w:eastAsia="Calibri" w:cs="Calibri"/>
+                <w:u w:val="single"/>
+              </w:rPr>
+              <w:t>Calendario</w:t>
             </w:r>
           </w:p>
         </w:tc>
@@ -1739,25 +1954,16 @@
             </w:tcBorders>
           </w:tcPr>
           <w:p>
-            <w:r>
-              <w:rPr>
-                <w:rFonts w:ascii="Cambria" w:eastAsia="Cambria" w:hAnsi="Cambria" w:cs="Cambria"/>
-              </w:rPr>
-              <w:t xml:space="preserve">Utente con accesso limitato al sistema. Non </w:t>
-            </w:r>
-            <w:proofErr w:type="gramStart"/>
-            <w:r>
-              <w:rPr>
-                <w:rFonts w:ascii="Cambria" w:eastAsia="Cambria" w:hAnsi="Cambria" w:cs="Cambria"/>
-              </w:rPr>
-              <w:t>necessita di</w:t>
-            </w:r>
-            <w:proofErr w:type="gramEnd"/>
-            <w:r>
-              <w:rPr>
-                <w:rFonts w:ascii="Cambria" w:eastAsia="Cambria" w:hAnsi="Cambria" w:cs="Cambria"/>
-              </w:rPr>
-              <w:t xml:space="preserve"> login.</w:t>
+            <w:pPr>
+              <w:rPr>
+                <w:rFonts w:ascii="Cambria" w:eastAsia="Cambria" w:hAnsi="Cambria" w:cs="Cambria"/>
+              </w:rPr>
+            </w:pPr>
+            <w:r>
+              <w:rPr>
+                <w:rFonts w:ascii="Cambria" w:eastAsia="Cambria" w:hAnsi="Cambria" w:cs="Cambria"/>
+              </w:rPr>
+              <w:t>Elenco di tutte le partite disputate dalle squadre di un campionato, suddivise in giornate.</w:t>
             </w:r>
           </w:p>
         </w:tc>
@@ -1775,14 +1981,21 @@
             <w:pPr>
               <w:jc w:val="center"/>
               <w:rPr>
-                <w:rFonts w:ascii="Cambria" w:eastAsia="Cambria" w:hAnsi="Cambria" w:cs="Cambria"/>
-              </w:rPr>
-            </w:pPr>
-            <w:r>
-              <w:rPr>
-                <w:rFonts w:ascii="Cambria" w:eastAsia="Cambria" w:hAnsi="Cambria" w:cs="Cambria"/>
-              </w:rPr>
-              <w:t>Attore, non rappresentato</w:t>
+                <w:rFonts w:ascii="Calibri" w:eastAsia="Calibri" w:hAnsi="Calibri" w:cs="Calibri"/>
+                <w:sz w:val="22"/>
+              </w:rPr>
+            </w:pPr>
+            <w:r>
+              <w:rPr>
+                <w:rFonts w:eastAsia="Calibri" w:cs="Calibri"/>
+              </w:rPr>
+              <w:t>C</w:t>
+            </w:r>
+            <w:r>
+              <w:rPr>
+                <w:rFonts w:eastAsia="Calibri" w:cs="Calibri"/>
+              </w:rPr>
+              <w:t>lasse contenitore</w:t>
             </w:r>
           </w:p>
         </w:tc>
@@ -1807,11 +2020,19 @@
             </w:tcMar>
           </w:tcPr>
           <w:p>
-            <w:r>
-              <w:rPr>
-                <w:rFonts w:ascii="Cambria" w:eastAsia="Cambria" w:hAnsi="Cambria" w:cs="Cambria"/>
-              </w:rPr>
-              <w:t>Utente registrato</w:t>
+            <w:pPr>
+              <w:rPr>
+                <w:rFonts w:ascii="Calibri" w:eastAsia="Calibri" w:hAnsi="Calibri" w:cs="Calibri"/>
+                <w:sz w:val="22"/>
+                <w:u w:val="single"/>
+              </w:rPr>
+            </w:pPr>
+            <w:r>
+              <w:rPr>
+                <w:rFonts w:eastAsia="Calibri" w:cs="Calibri"/>
+                <w:u w:val="single"/>
+              </w:rPr>
+              <w:t>Giornata</w:t>
             </w:r>
           </w:p>
         </w:tc>
@@ -1826,11 +2047,24 @@
             </w:tcBorders>
           </w:tcPr>
           <w:p>
-            <w:r>
-              <w:rPr>
-                <w:rFonts w:ascii="Cambria" w:eastAsia="Cambria" w:hAnsi="Cambria" w:cs="Cambria"/>
-              </w:rPr>
-              <w:t>Utente che può usufruire di funzionalità avanzate del sistema tramite login.</w:t>
+            <w:pPr>
+              <w:rPr>
+                <w:rFonts w:ascii="Calibri" w:eastAsia="Calibri" w:hAnsi="Calibri" w:cs="Calibri"/>
+                <w:sz w:val="22"/>
+              </w:rPr>
+            </w:pPr>
+            <w:r>
+              <w:rPr>
+                <w:rFonts w:eastAsia="Calibri" w:cs="Calibri"/>
+              </w:rPr>
+              <w:t>Entità che racchiude un gruppo di partite.</w:t>
+            </w:r>
+            <w:r>
+              <w:rPr>
+                <w:rFonts w:eastAsia="Calibri" w:cs="Calibri"/>
+              </w:rPr>
+              <w:br/>
+              <w:t>Ogni giornata è caratterizzata da un numero progressivo.</w:t>
             </w:r>
           </w:p>
         </w:tc>
@@ -1848,14 +2082,27 @@
             <w:pPr>
               <w:jc w:val="center"/>
               <w:rPr>
-                <w:rFonts w:ascii="Cambria" w:eastAsia="Cambria" w:hAnsi="Cambria" w:cs="Cambria"/>
-              </w:rPr>
-            </w:pPr>
-            <w:r>
-              <w:rPr>
-                <w:rFonts w:ascii="Cambria" w:eastAsia="Cambria" w:hAnsi="Cambria" w:cs="Cambria"/>
-              </w:rPr>
-              <w:t>Attore, classe</w:t>
+                <w:rFonts w:ascii="Calibri" w:eastAsia="Calibri" w:hAnsi="Calibri" w:cs="Calibri"/>
+                <w:sz w:val="22"/>
+              </w:rPr>
+            </w:pPr>
+            <w:r>
+              <w:rPr>
+                <w:rFonts w:eastAsia="Calibri" w:cs="Calibri"/>
+              </w:rPr>
+              <w:t>C</w:t>
+            </w:r>
+            <w:r>
+              <w:rPr>
+                <w:rFonts w:eastAsia="Calibri" w:cs="Calibri"/>
+              </w:rPr>
+              <w:t>lasse</w:t>
+            </w:r>
+            <w:r>
+              <w:rPr>
+                <w:rFonts w:eastAsia="Calibri" w:cs="Calibri"/>
+              </w:rPr>
+              <w:t xml:space="preserve"> contenitore</w:t>
             </w:r>
           </w:p>
         </w:tc>
@@ -1880,51 +2127,82 @@
             </w:tcMar>
           </w:tcPr>
           <w:p>
+            <w:pPr>
+              <w:rPr>
+                <w:rFonts w:eastAsia="Calibri" w:cs="Calibri"/>
+                <w:u w:val="single"/>
+              </w:rPr>
+            </w:pPr>
+            <w:r>
+              <w:rPr>
+                <w:rFonts w:eastAsia="Calibri" w:cs="Calibri"/>
+                <w:u w:val="single"/>
+              </w:rPr>
+              <w:t>Criterio di Ordinamento</w:t>
+            </w:r>
+          </w:p>
+        </w:tc>
+        <w:tc>
+          <w:tcPr>
+            <w:tcW w:w="5245" w:type="dxa"/>
+            <w:tcBorders>
+              <w:top w:val="single" w:sz="4" w:space="0" w:color="000000"/>
+              <w:left w:val="single" w:sz="4" w:space="0" w:color="000000"/>
+              <w:bottom w:val="single" w:sz="4" w:space="0" w:color="000000"/>
+              <w:right w:val="single" w:sz="4" w:space="0" w:color="000000"/>
+            </w:tcBorders>
+          </w:tcPr>
+          <w:p>
+            <w:pPr>
+              <w:rPr>
+                <w:rFonts w:eastAsia="Calibri" w:cs="Calibri"/>
+              </w:rPr>
+            </w:pPr>
+            <w:r>
+              <w:rPr>
+                <w:rFonts w:eastAsia="Calibri" w:cs="Calibri"/>
+              </w:rPr>
+              <w:t xml:space="preserve">Criterio mediante il quale </w:t>
+            </w:r>
+            <w:proofErr w:type="gramStart"/>
+            <w:r>
+              <w:rPr>
+                <w:rFonts w:eastAsia="Calibri" w:cs="Calibri"/>
+              </w:rPr>
+              <w:t>viene</w:t>
+            </w:r>
+            <w:proofErr w:type="gramEnd"/>
+            <w:r>
+              <w:rPr>
+                <w:rFonts w:eastAsia="Calibri" w:cs="Calibri"/>
+              </w:rPr>
+              <w:t xml:space="preserve"> ordinata una classifica. </w:t>
+            </w:r>
+          </w:p>
+          <w:p>
+            <w:pPr>
+              <w:rPr>
+                <w:rFonts w:eastAsia="Calibri" w:cs="Calibri"/>
+              </w:rPr>
+            </w:pPr>
+            <w:r>
+              <w:rPr>
+                <w:rFonts w:eastAsia="Calibri" w:cs="Calibri"/>
+              </w:rPr>
+              <w:t xml:space="preserve">Può essere crescente o </w:t>
+            </w:r>
             <w:proofErr w:type="spellStart"/>
             <w:r>
               <w:rPr>
-                <w:rFonts w:ascii="Cambria" w:eastAsia="Cambria" w:hAnsi="Cambria" w:cs="Cambria"/>
-              </w:rPr>
-              <w:t>Admin</w:t>
+                <w:rFonts w:eastAsia="Calibri" w:cs="Calibri"/>
+              </w:rPr>
+              <w:t>descrescente</w:t>
             </w:r>
             <w:proofErr w:type="spellEnd"/>
           </w:p>
         </w:tc>
         <w:tc>
           <w:tcPr>
-            <w:tcW w:w="5245" w:type="dxa"/>
-            <w:tcBorders>
-              <w:top w:val="single" w:sz="4" w:space="0" w:color="000000"/>
-              <w:left w:val="single" w:sz="4" w:space="0" w:color="000000"/>
-              <w:bottom w:val="single" w:sz="4" w:space="0" w:color="000000"/>
-              <w:right w:val="single" w:sz="4" w:space="0" w:color="000000"/>
-            </w:tcBorders>
-          </w:tcPr>
-          <w:p>
-            <w:r>
-              <w:rPr>
-                <w:rFonts w:ascii="Cambria" w:eastAsia="Cambria" w:hAnsi="Cambria" w:cs="Cambria"/>
-              </w:rPr>
-              <w:t xml:space="preserve">Amministratore del sistema. Ha la possibilità di modificare i dati </w:t>
-            </w:r>
-            <w:proofErr w:type="gramStart"/>
-            <w:r>
-              <w:rPr>
-                <w:rFonts w:ascii="Cambria" w:eastAsia="Cambria" w:hAnsi="Cambria" w:cs="Cambria"/>
-              </w:rPr>
-              <w:t>ed</w:t>
-            </w:r>
-            <w:proofErr w:type="gramEnd"/>
-            <w:r>
-              <w:rPr>
-                <w:rFonts w:ascii="Cambria" w:eastAsia="Cambria" w:hAnsi="Cambria" w:cs="Cambria"/>
-              </w:rPr>
-              <w:t xml:space="preserve"> inserirne di nuovi.</w:t>
-            </w:r>
-          </w:p>
-        </w:tc>
-        <w:tc>
-          <w:tcPr>
             <w:tcW w:w="2268" w:type="dxa"/>
             <w:tcBorders>
               <w:top w:val="single" w:sz="4" w:space="0" w:color="000000"/>
@@ -1937,14 +2215,14 @@
             <w:pPr>
               <w:jc w:val="center"/>
               <w:rPr>
-                <w:rFonts w:ascii="Cambria" w:eastAsia="Cambria" w:hAnsi="Cambria" w:cs="Cambria"/>
-              </w:rPr>
-            </w:pPr>
-            <w:r>
-              <w:rPr>
-                <w:rFonts w:ascii="Cambria" w:eastAsia="Cambria" w:hAnsi="Cambria" w:cs="Cambria"/>
-              </w:rPr>
-              <w:t>Attore, classe</w:t>
+                <w:rFonts w:eastAsia="Calibri" w:cs="Calibri"/>
+              </w:rPr>
+            </w:pPr>
+            <w:r>
+              <w:rPr>
+                <w:rFonts w:eastAsia="Calibri" w:cs="Calibri"/>
+              </w:rPr>
+              <w:t>Classe</w:t>
             </w:r>
           </w:p>
         </w:tc>
@@ -1969,11 +2247,18 @@
             </w:tcMar>
           </w:tcPr>
           <w:p>
-            <w:r>
-              <w:rPr>
-                <w:rFonts w:ascii="Cambria" w:eastAsia="Cambria" w:hAnsi="Cambria" w:cs="Cambria"/>
-              </w:rPr>
-              <w:t>Notifica</w:t>
+            <w:pPr>
+              <w:rPr>
+                <w:rFonts w:eastAsia="Calibri" w:cs="Calibri"/>
+                <w:u w:val="single"/>
+              </w:rPr>
+            </w:pPr>
+            <w:r>
+              <w:rPr>
+                <w:rFonts w:eastAsia="Calibri" w:cs="Calibri"/>
+                <w:u w:val="single"/>
+              </w:rPr>
+              <w:t>Punti Campionato</w:t>
             </w:r>
           </w:p>
         </w:tc>
@@ -1988,11 +2273,34 @@
             </w:tcBorders>
           </w:tcPr>
           <w:p>
-            <w:r>
-              <w:rPr>
-                <w:rFonts w:ascii="Cambria" w:eastAsia="Cambria" w:hAnsi="Cambria" w:cs="Cambria"/>
-              </w:rPr>
-              <w:t xml:space="preserve">Messaggio email che contiene avvisi relativi </w:t>
+            <w:pPr>
+              <w:rPr>
+                <w:rFonts w:ascii="Cambria" w:eastAsia="Cambria" w:hAnsi="Cambria" w:cs="Cambria"/>
+              </w:rPr>
+            </w:pPr>
+            <w:r>
+              <w:rPr>
+                <w:rFonts w:ascii="Cambria" w:eastAsia="Cambria" w:hAnsi="Cambria" w:cs="Cambria"/>
+              </w:rPr>
+              <w:t>Punteggio asseg</w:t>
+            </w:r>
+            <w:r>
+              <w:rPr>
+                <w:rFonts w:ascii="Cambria" w:eastAsia="Cambria" w:hAnsi="Cambria" w:cs="Cambria"/>
+              </w:rPr>
+              <w:t>n</w:t>
+            </w:r>
+            <w:r>
+              <w:rPr>
+                <w:rFonts w:ascii="Cambria" w:eastAsia="Cambria" w:hAnsi="Cambria" w:cs="Cambria"/>
+              </w:rPr>
+              <w:t>a</w:t>
+            </w:r>
+            <w:r>
+              <w:rPr>
+                <w:rFonts w:ascii="Cambria" w:eastAsia="Cambria" w:hAnsi="Cambria" w:cs="Cambria"/>
+              </w:rPr>
+              <w:t xml:space="preserve">to </w:t>
             </w:r>
             <w:proofErr w:type="gramStart"/>
             <w:r>
@@ -2006,7 +2314,40 @@
               <w:rPr>
                 <w:rFonts w:ascii="Cambria" w:eastAsia="Cambria" w:hAnsi="Cambria" w:cs="Cambria"/>
               </w:rPr>
-              <w:t xml:space="preserve"> eventi legati alla squadra di interesse.</w:t>
+              <w:t xml:space="preserve"> una squadra in base ai risultati ottenuti nelle singole partite.</w:t>
+            </w:r>
+          </w:p>
+          <w:p>
+            <w:pPr>
+              <w:rPr>
+                <w:rFonts w:eastAsia="Calibri" w:cs="Calibri"/>
+              </w:rPr>
+            </w:pPr>
+            <w:proofErr w:type="gramStart"/>
+            <w:r>
+              <w:rPr>
+                <w:rFonts w:ascii="Cambria" w:eastAsia="Cambria" w:hAnsi="Cambria" w:cs="Cambria"/>
+              </w:rPr>
+              <w:t>Ad</w:t>
+            </w:r>
+            <w:proofErr w:type="gramEnd"/>
+            <w:r>
+              <w:rPr>
+                <w:rFonts w:ascii="Cambria" w:eastAsia="Cambria" w:hAnsi="Cambria" w:cs="Cambria"/>
+              </w:rPr>
+              <w:t xml:space="preserve"> ogni partita, alla squadra vincitrice sono </w:t>
+            </w:r>
+            <w:r>
+              <w:rPr>
+                <w:rFonts w:ascii="Cambria" w:eastAsia="Cambria" w:hAnsi="Cambria" w:cs="Cambria"/>
+              </w:rPr>
+              <w:t>assegnati 3</w:t>
+            </w:r>
+            <w:r>
+              <w:rPr>
+                <w:rFonts w:ascii="Cambria" w:eastAsia="Cambria" w:hAnsi="Cambria" w:cs="Cambria"/>
+              </w:rPr>
+              <w:t xml:space="preserve"> punti, a quella perdente 0 punti.</w:t>
             </w:r>
           </w:p>
         </w:tc>
@@ -2024,1015 +2365,14 @@
             <w:pPr>
               <w:jc w:val="center"/>
               <w:rPr>
-                <w:rFonts w:ascii="Cambria" w:eastAsia="Cambria" w:hAnsi="Cambria" w:cs="Cambria"/>
-              </w:rPr>
-            </w:pPr>
-            <w:r>
-              <w:rPr>
-                <w:rFonts w:ascii="Cambria" w:eastAsia="Cambria" w:hAnsi="Cambria" w:cs="Cambria"/>
-              </w:rPr>
-              <w:t>Operazione</w:t>
-            </w:r>
-          </w:p>
-        </w:tc>
-      </w:tr>
-      <w:tr>
-        <w:trPr>
-          <w:trHeight w:val="1"/>
-        </w:trPr>
-        <w:tc>
-          <w:tcPr>
-            <w:tcW w:w="1853" w:type="dxa"/>
-            <w:tcBorders>
-              <w:top w:val="single" w:sz="4" w:space="0" w:color="000000"/>
-              <w:left w:val="single" w:sz="4" w:space="0" w:color="000000"/>
-              <w:bottom w:val="single" w:sz="4" w:space="0" w:color="000000"/>
-              <w:right w:val="single" w:sz="4" w:space="0" w:color="000000"/>
-            </w:tcBorders>
-            <w:shd w:val="clear" w:color="000000" w:fill="FFFFFF"/>
-            <w:tcMar>
-              <w:left w:w="108" w:type="dxa"/>
-              <w:right w:w="108" w:type="dxa"/>
-            </w:tcMar>
-          </w:tcPr>
-          <w:p>
-            <w:r>
-              <w:rPr>
-                <w:rFonts w:ascii="Cambria" w:eastAsia="Cambria" w:hAnsi="Cambria" w:cs="Cambria"/>
-              </w:rPr>
-              <w:t xml:space="preserve">Squadra </w:t>
-            </w:r>
-            <w:proofErr w:type="gramStart"/>
-            <w:r>
-              <w:rPr>
-                <w:rFonts w:ascii="Cambria" w:eastAsia="Cambria" w:hAnsi="Cambria" w:cs="Cambria"/>
-              </w:rPr>
-              <w:t xml:space="preserve">di </w:t>
-            </w:r>
-            <w:proofErr w:type="gramEnd"/>
-            <w:r>
-              <w:rPr>
-                <w:rFonts w:ascii="Cambria" w:eastAsia="Cambria" w:hAnsi="Cambria" w:cs="Cambria"/>
-              </w:rPr>
-              <w:t>interesse</w:t>
-            </w:r>
-          </w:p>
-        </w:tc>
-        <w:tc>
-          <w:tcPr>
-            <w:tcW w:w="5245" w:type="dxa"/>
-            <w:tcBorders>
-              <w:top w:val="single" w:sz="4" w:space="0" w:color="000000"/>
-              <w:left w:val="single" w:sz="4" w:space="0" w:color="000000"/>
-              <w:bottom w:val="single" w:sz="4" w:space="0" w:color="000000"/>
-              <w:right w:val="single" w:sz="4" w:space="0" w:color="000000"/>
-            </w:tcBorders>
-          </w:tcPr>
-          <w:p>
-            <w:r>
-              <w:rPr>
-                <w:rFonts w:ascii="Cambria" w:eastAsia="Cambria" w:hAnsi="Cambria" w:cs="Cambria"/>
-              </w:rPr>
-              <w:t xml:space="preserve">Squadra selezionata al momento della registrazione di un utente </w:t>
-            </w:r>
-            <w:proofErr w:type="gramStart"/>
-            <w:r>
-              <w:rPr>
-                <w:rFonts w:ascii="Cambria" w:eastAsia="Cambria" w:hAnsi="Cambria" w:cs="Cambria"/>
-              </w:rPr>
-              <w:t>della</w:t>
-            </w:r>
-            <w:proofErr w:type="gramEnd"/>
-            <w:r>
-              <w:rPr>
-                <w:rFonts w:ascii="Cambria" w:eastAsia="Cambria" w:hAnsi="Cambria" w:cs="Cambria"/>
-              </w:rPr>
-              <w:t xml:space="preserve"> quale si vogliono ricevere notifiche.</w:t>
-            </w:r>
-          </w:p>
-        </w:tc>
-        <w:tc>
-          <w:tcPr>
-            <w:tcW w:w="2268" w:type="dxa"/>
-            <w:tcBorders>
-              <w:top w:val="single" w:sz="4" w:space="0" w:color="000000"/>
-              <w:left w:val="single" w:sz="4" w:space="0" w:color="000000"/>
-              <w:bottom w:val="single" w:sz="4" w:space="0" w:color="000000"/>
-              <w:right w:val="single" w:sz="4" w:space="0" w:color="000000"/>
-            </w:tcBorders>
-          </w:tcPr>
-          <w:p>
-            <w:pPr>
-              <w:jc w:val="center"/>
-              <w:rPr>
-                <w:rFonts w:ascii="Cambria" w:eastAsia="Cambria" w:hAnsi="Cambria" w:cs="Cambria"/>
-              </w:rPr>
-            </w:pPr>
-            <w:r>
-              <w:rPr>
-                <w:rFonts w:ascii="Cambria" w:eastAsia="Cambria" w:hAnsi="Cambria" w:cs="Cambria"/>
+                <w:rFonts w:eastAsia="Calibri" w:cs="Calibri"/>
+              </w:rPr>
+            </w:pPr>
+            <w:r>
+              <w:rPr>
+                <w:rFonts w:eastAsia="Calibri" w:cs="Calibri"/>
               </w:rPr>
               <w:t>Attributo</w:t>
-            </w:r>
-          </w:p>
-        </w:tc>
-      </w:tr>
-      <w:tr>
-        <w:trPr>
-          <w:trHeight w:val="1"/>
-        </w:trPr>
-        <w:tc>
-          <w:tcPr>
-            <w:tcW w:w="1853" w:type="dxa"/>
-            <w:tcBorders>
-              <w:top w:val="single" w:sz="4" w:space="0" w:color="000000"/>
-              <w:left w:val="single" w:sz="4" w:space="0" w:color="000000"/>
-              <w:bottom w:val="single" w:sz="4" w:space="0" w:color="000000"/>
-              <w:right w:val="single" w:sz="4" w:space="0" w:color="000000"/>
-            </w:tcBorders>
-            <w:shd w:val="clear" w:color="000000" w:fill="FFFFFF"/>
-            <w:tcMar>
-              <w:left w:w="108" w:type="dxa"/>
-              <w:right w:w="108" w:type="dxa"/>
-            </w:tcMar>
-          </w:tcPr>
-          <w:p>
-            <w:pPr>
-              <w:rPr>
-                <w:rFonts w:eastAsia="Calibri" w:cs="Calibri"/>
-              </w:rPr>
-            </w:pPr>
-            <w:r>
-              <w:rPr>
-                <w:rFonts w:eastAsia="Calibri" w:cs="Calibri"/>
-              </w:rPr>
-              <w:t>Calendario</w:t>
-            </w:r>
-          </w:p>
-        </w:tc>
-        <w:tc>
-          <w:tcPr>
-            <w:tcW w:w="5245" w:type="dxa"/>
-            <w:tcBorders>
-              <w:top w:val="single" w:sz="4" w:space="0" w:color="000000"/>
-              <w:left w:val="single" w:sz="4" w:space="0" w:color="000000"/>
-              <w:bottom w:val="single" w:sz="4" w:space="0" w:color="000000"/>
-              <w:right w:val="single" w:sz="4" w:space="0" w:color="000000"/>
-            </w:tcBorders>
-          </w:tcPr>
-          <w:p>
-            <w:pPr>
-              <w:rPr>
-                <w:rFonts w:ascii="Calibri" w:eastAsia="Calibri" w:hAnsi="Calibri" w:cs="Calibri"/>
-                <w:sz w:val="22"/>
-              </w:rPr>
-            </w:pPr>
-            <w:r>
-              <w:rPr>
-                <w:rFonts w:eastAsia="Calibri" w:cs="Calibri"/>
-              </w:rPr>
-              <w:t>C</w:t>
-            </w:r>
-            <w:r>
-              <w:rPr>
-                <w:rFonts w:eastAsia="Calibri" w:cs="Calibri"/>
-              </w:rPr>
-              <w:t>ontenitore di giornate associato a un campionato.</w:t>
-            </w:r>
-          </w:p>
-        </w:tc>
-        <w:tc>
-          <w:tcPr>
-            <w:tcW w:w="2268" w:type="dxa"/>
-            <w:tcBorders>
-              <w:top w:val="single" w:sz="4" w:space="0" w:color="000000"/>
-              <w:left w:val="single" w:sz="4" w:space="0" w:color="000000"/>
-              <w:bottom w:val="single" w:sz="4" w:space="0" w:color="000000"/>
-              <w:right w:val="single" w:sz="4" w:space="0" w:color="000000"/>
-            </w:tcBorders>
-          </w:tcPr>
-          <w:p>
-            <w:pPr>
-              <w:jc w:val="center"/>
-              <w:rPr>
-                <w:rFonts w:ascii="Calibri" w:eastAsia="Calibri" w:hAnsi="Calibri" w:cs="Calibri"/>
-                <w:sz w:val="22"/>
-              </w:rPr>
-            </w:pPr>
-            <w:r>
-              <w:rPr>
-                <w:rFonts w:eastAsia="Calibri" w:cs="Calibri"/>
-              </w:rPr>
-              <w:t>C</w:t>
-            </w:r>
-            <w:r>
-              <w:rPr>
-                <w:rFonts w:eastAsia="Calibri" w:cs="Calibri"/>
-              </w:rPr>
-              <w:t>lasse contenitore</w:t>
-            </w:r>
-          </w:p>
-        </w:tc>
-      </w:tr>
-      <w:tr>
-        <w:trPr>
-          <w:trHeight w:val="1"/>
-        </w:trPr>
-        <w:tc>
-          <w:tcPr>
-            <w:tcW w:w="1853" w:type="dxa"/>
-            <w:tcBorders>
-              <w:top w:val="single" w:sz="4" w:space="0" w:color="000000"/>
-              <w:left w:val="single" w:sz="4" w:space="0" w:color="000000"/>
-              <w:bottom w:val="single" w:sz="4" w:space="0" w:color="000000"/>
-              <w:right w:val="single" w:sz="4" w:space="0" w:color="000000"/>
-            </w:tcBorders>
-            <w:shd w:val="clear" w:color="000000" w:fill="FFFFFF"/>
-            <w:tcMar>
-              <w:left w:w="108" w:type="dxa"/>
-              <w:right w:w="108" w:type="dxa"/>
-            </w:tcMar>
-          </w:tcPr>
-          <w:p>
-            <w:pPr>
-              <w:rPr>
-                <w:rFonts w:ascii="Calibri" w:eastAsia="Calibri" w:hAnsi="Calibri" w:cs="Calibri"/>
-                <w:sz w:val="22"/>
-              </w:rPr>
-            </w:pPr>
-            <w:r>
-              <w:rPr>
-                <w:rFonts w:eastAsia="Calibri" w:cs="Calibri"/>
-              </w:rPr>
-              <w:t>Giornata</w:t>
-            </w:r>
-          </w:p>
-        </w:tc>
-        <w:tc>
-          <w:tcPr>
-            <w:tcW w:w="5245" w:type="dxa"/>
-            <w:tcBorders>
-              <w:top w:val="single" w:sz="4" w:space="0" w:color="000000"/>
-              <w:left w:val="single" w:sz="4" w:space="0" w:color="000000"/>
-              <w:bottom w:val="single" w:sz="4" w:space="0" w:color="000000"/>
-              <w:right w:val="single" w:sz="4" w:space="0" w:color="000000"/>
-            </w:tcBorders>
-          </w:tcPr>
-          <w:p>
-            <w:pPr>
-              <w:rPr>
-                <w:rFonts w:ascii="Calibri" w:eastAsia="Calibri" w:hAnsi="Calibri" w:cs="Calibri"/>
-                <w:sz w:val="22"/>
-              </w:rPr>
-            </w:pPr>
-            <w:r>
-              <w:rPr>
-                <w:rFonts w:eastAsia="Calibri" w:cs="Calibri"/>
-              </w:rPr>
-              <w:t>Entità che racchiude un gruppo di partite.</w:t>
-            </w:r>
-            <w:r>
-              <w:rPr>
-                <w:rFonts w:eastAsia="Calibri" w:cs="Calibri"/>
-              </w:rPr>
-              <w:br/>
-              <w:t>Ogni giornata è caratterizzata da un numero progressivo.</w:t>
-            </w:r>
-          </w:p>
-        </w:tc>
-        <w:tc>
-          <w:tcPr>
-            <w:tcW w:w="2268" w:type="dxa"/>
-            <w:tcBorders>
-              <w:top w:val="single" w:sz="4" w:space="0" w:color="000000"/>
-              <w:left w:val="single" w:sz="4" w:space="0" w:color="000000"/>
-              <w:bottom w:val="single" w:sz="4" w:space="0" w:color="000000"/>
-              <w:right w:val="single" w:sz="4" w:space="0" w:color="000000"/>
-            </w:tcBorders>
-          </w:tcPr>
-          <w:p>
-            <w:pPr>
-              <w:jc w:val="center"/>
-              <w:rPr>
-                <w:rFonts w:ascii="Calibri" w:eastAsia="Calibri" w:hAnsi="Calibri" w:cs="Calibri"/>
-                <w:sz w:val="22"/>
-              </w:rPr>
-            </w:pPr>
-            <w:r>
-              <w:rPr>
-                <w:rFonts w:eastAsia="Calibri" w:cs="Calibri"/>
-              </w:rPr>
-              <w:t>C</w:t>
-            </w:r>
-            <w:r>
-              <w:rPr>
-                <w:rFonts w:eastAsia="Calibri" w:cs="Calibri"/>
-              </w:rPr>
-              <w:t>lasse</w:t>
-            </w:r>
-            <w:r>
-              <w:rPr>
-                <w:rFonts w:eastAsia="Calibri" w:cs="Calibri"/>
-              </w:rPr>
-              <w:t xml:space="preserve"> contenitore</w:t>
-            </w:r>
-          </w:p>
-        </w:tc>
-      </w:tr>
-      <w:tr>
-        <w:trPr>
-          <w:trHeight w:val="1"/>
-        </w:trPr>
-        <w:tc>
-          <w:tcPr>
-            <w:tcW w:w="1853" w:type="dxa"/>
-            <w:tcBorders>
-              <w:top w:val="single" w:sz="4" w:space="0" w:color="000000"/>
-              <w:left w:val="single" w:sz="4" w:space="0" w:color="000000"/>
-              <w:bottom w:val="single" w:sz="4" w:space="0" w:color="000000"/>
-              <w:right w:val="single" w:sz="4" w:space="0" w:color="000000"/>
-            </w:tcBorders>
-            <w:shd w:val="clear" w:color="000000" w:fill="FFFFFF"/>
-            <w:tcMar>
-              <w:left w:w="108" w:type="dxa"/>
-              <w:right w:w="108" w:type="dxa"/>
-            </w:tcMar>
-          </w:tcPr>
-          <w:p>
-            <w:pPr>
-              <w:rPr>
-                <w:rFonts w:ascii="Calibri" w:eastAsia="Calibri" w:hAnsi="Calibri" w:cs="Calibri"/>
-                <w:sz w:val="22"/>
-              </w:rPr>
-            </w:pPr>
-            <w:r>
-              <w:rPr>
-                <w:rFonts w:eastAsia="Calibri" w:cs="Calibri"/>
-              </w:rPr>
-              <w:t>Consultazione</w:t>
-            </w:r>
-          </w:p>
-        </w:tc>
-        <w:tc>
-          <w:tcPr>
-            <w:tcW w:w="5245" w:type="dxa"/>
-            <w:tcBorders>
-              <w:top w:val="single" w:sz="4" w:space="0" w:color="000000"/>
-              <w:left w:val="single" w:sz="4" w:space="0" w:color="000000"/>
-              <w:bottom w:val="single" w:sz="4" w:space="0" w:color="000000"/>
-              <w:right w:val="single" w:sz="4" w:space="0" w:color="000000"/>
-            </w:tcBorders>
-          </w:tcPr>
-          <w:p>
-            <w:pPr>
-              <w:rPr>
-                <w:rFonts w:ascii="Calibri" w:eastAsia="Calibri" w:hAnsi="Calibri" w:cs="Calibri"/>
-                <w:sz w:val="22"/>
-              </w:rPr>
-            </w:pPr>
-            <w:r>
-              <w:rPr>
-                <w:rFonts w:eastAsia="Calibri" w:cs="Calibri"/>
-              </w:rPr>
-              <w:t xml:space="preserve">Servizio per la visualizzazione delle informazioni contenute nel sistema </w:t>
-            </w:r>
-            <w:proofErr w:type="gramStart"/>
-            <w:r>
-              <w:rPr>
-                <w:rFonts w:eastAsia="Calibri" w:cs="Calibri"/>
-              </w:rPr>
-              <w:t>relative a</w:t>
-            </w:r>
-            <w:proofErr w:type="gramEnd"/>
-            <w:r>
-              <w:rPr>
-                <w:rFonts w:eastAsia="Calibri" w:cs="Calibri"/>
-              </w:rPr>
-              <w:t xml:space="preserve"> statistic</w:t>
-            </w:r>
-            <w:r>
-              <w:rPr>
-                <w:rFonts w:eastAsia="Calibri" w:cs="Calibri"/>
-              </w:rPr>
-              <w:t>he, classifiche e calendario. È</w:t>
-            </w:r>
-            <w:r>
-              <w:rPr>
-                <w:rFonts w:eastAsia="Calibri" w:cs="Calibri"/>
-              </w:rPr>
-              <w:t xml:space="preserve"> disponibile per ogni tipo di utenza.</w:t>
-            </w:r>
-          </w:p>
-        </w:tc>
-        <w:tc>
-          <w:tcPr>
-            <w:tcW w:w="2268" w:type="dxa"/>
-            <w:tcBorders>
-              <w:top w:val="single" w:sz="4" w:space="0" w:color="000000"/>
-              <w:left w:val="single" w:sz="4" w:space="0" w:color="000000"/>
-              <w:bottom w:val="single" w:sz="4" w:space="0" w:color="000000"/>
-              <w:right w:val="single" w:sz="4" w:space="0" w:color="000000"/>
-            </w:tcBorders>
-          </w:tcPr>
-          <w:p>
-            <w:pPr>
-              <w:jc w:val="center"/>
-              <w:rPr>
-                <w:rFonts w:ascii="Calibri" w:eastAsia="Calibri" w:hAnsi="Calibri" w:cs="Calibri"/>
-                <w:sz w:val="22"/>
-              </w:rPr>
-            </w:pPr>
-            <w:r>
-              <w:rPr>
-                <w:rFonts w:eastAsia="Calibri" w:cs="Calibri"/>
-              </w:rPr>
-              <w:t>Operazione</w:t>
-            </w:r>
-          </w:p>
-        </w:tc>
-      </w:tr>
-      <w:tr>
-        <w:trPr>
-          <w:trHeight w:val="1"/>
-        </w:trPr>
-        <w:tc>
-          <w:tcPr>
-            <w:tcW w:w="1853" w:type="dxa"/>
-            <w:tcBorders>
-              <w:top w:val="single" w:sz="4" w:space="0" w:color="000000"/>
-              <w:left w:val="single" w:sz="4" w:space="0" w:color="000000"/>
-              <w:bottom w:val="single" w:sz="4" w:space="0" w:color="000000"/>
-              <w:right w:val="single" w:sz="4" w:space="0" w:color="000000"/>
-            </w:tcBorders>
-            <w:shd w:val="clear" w:color="000000" w:fill="FFFFFF"/>
-            <w:tcMar>
-              <w:left w:w="108" w:type="dxa"/>
-              <w:right w:w="108" w:type="dxa"/>
-            </w:tcMar>
-          </w:tcPr>
-          <w:p>
-            <w:pPr>
-              <w:rPr>
-                <w:rFonts w:ascii="Calibri" w:eastAsia="Calibri" w:hAnsi="Calibri" w:cs="Calibri"/>
-                <w:sz w:val="22"/>
-              </w:rPr>
-            </w:pPr>
-            <w:r>
-              <w:rPr>
-                <w:rFonts w:eastAsia="Calibri" w:cs="Calibri"/>
-              </w:rPr>
-              <w:t>Registrazione al sistema</w:t>
-            </w:r>
-          </w:p>
-        </w:tc>
-        <w:tc>
-          <w:tcPr>
-            <w:tcW w:w="5245" w:type="dxa"/>
-            <w:tcBorders>
-              <w:top w:val="single" w:sz="4" w:space="0" w:color="000000"/>
-              <w:left w:val="single" w:sz="4" w:space="0" w:color="000000"/>
-              <w:bottom w:val="single" w:sz="4" w:space="0" w:color="000000"/>
-              <w:right w:val="single" w:sz="4" w:space="0" w:color="000000"/>
-            </w:tcBorders>
-          </w:tcPr>
-          <w:p>
-            <w:pPr>
-              <w:rPr>
-                <w:rFonts w:ascii="Calibri" w:eastAsia="Calibri" w:hAnsi="Calibri" w:cs="Calibri"/>
-                <w:sz w:val="22"/>
-              </w:rPr>
-            </w:pPr>
-            <w:r>
-              <w:rPr>
-                <w:rFonts w:eastAsia="Calibri" w:cs="Calibri"/>
-              </w:rPr>
-              <w:t>Operazione mediante la quale un visitatore anonimo diventa utente registrato.</w:t>
-            </w:r>
-          </w:p>
-        </w:tc>
-        <w:tc>
-          <w:tcPr>
-            <w:tcW w:w="2268" w:type="dxa"/>
-            <w:tcBorders>
-              <w:top w:val="single" w:sz="4" w:space="0" w:color="000000"/>
-              <w:left w:val="single" w:sz="4" w:space="0" w:color="000000"/>
-              <w:bottom w:val="single" w:sz="4" w:space="0" w:color="000000"/>
-              <w:right w:val="single" w:sz="4" w:space="0" w:color="000000"/>
-            </w:tcBorders>
-          </w:tcPr>
-          <w:p>
-            <w:pPr>
-              <w:jc w:val="center"/>
-              <w:rPr>
-                <w:rFonts w:ascii="Calibri" w:eastAsia="Calibri" w:hAnsi="Calibri" w:cs="Calibri"/>
-                <w:sz w:val="22"/>
-              </w:rPr>
-            </w:pPr>
-            <w:r>
-              <w:rPr>
-                <w:rFonts w:eastAsia="Calibri" w:cs="Calibri"/>
-              </w:rPr>
-              <w:t>Operazione</w:t>
-            </w:r>
-          </w:p>
-        </w:tc>
-      </w:tr>
-      <w:tr>
-        <w:trPr>
-          <w:trHeight w:val="1"/>
-        </w:trPr>
-        <w:tc>
-          <w:tcPr>
-            <w:tcW w:w="1853" w:type="dxa"/>
-            <w:tcBorders>
-              <w:top w:val="single" w:sz="4" w:space="0" w:color="000000"/>
-              <w:left w:val="single" w:sz="4" w:space="0" w:color="000000"/>
-              <w:bottom w:val="single" w:sz="4" w:space="0" w:color="000000"/>
-              <w:right w:val="single" w:sz="4" w:space="0" w:color="000000"/>
-            </w:tcBorders>
-            <w:shd w:val="clear" w:color="000000" w:fill="FFFFFF"/>
-            <w:tcMar>
-              <w:left w:w="108" w:type="dxa"/>
-              <w:right w:w="108" w:type="dxa"/>
-            </w:tcMar>
-          </w:tcPr>
-          <w:p>
-            <w:pPr>
-              <w:rPr>
-                <w:rFonts w:eastAsia="Calibri" w:cs="Calibri"/>
-              </w:rPr>
-            </w:pPr>
-            <w:r>
-              <w:rPr>
-                <w:rFonts w:eastAsia="Calibri" w:cs="Calibri"/>
-              </w:rPr>
-              <w:lastRenderedPageBreak/>
-              <w:t>Login</w:t>
-            </w:r>
-          </w:p>
-        </w:tc>
-        <w:tc>
-          <w:tcPr>
-            <w:tcW w:w="5245" w:type="dxa"/>
-            <w:tcBorders>
-              <w:top w:val="single" w:sz="4" w:space="0" w:color="000000"/>
-              <w:left w:val="single" w:sz="4" w:space="0" w:color="000000"/>
-              <w:bottom w:val="single" w:sz="4" w:space="0" w:color="000000"/>
-              <w:right w:val="single" w:sz="4" w:space="0" w:color="000000"/>
-            </w:tcBorders>
-          </w:tcPr>
-          <w:p>
-            <w:pPr>
-              <w:rPr>
-                <w:rFonts w:eastAsia="Calibri" w:cs="Calibri"/>
-              </w:rPr>
-            </w:pPr>
-            <w:proofErr w:type="gramStart"/>
-            <w:r>
-              <w:rPr>
-                <w:rFonts w:eastAsia="Calibri" w:cs="Calibri"/>
-              </w:rPr>
-              <w:t>Autenticazione al sistema d</w:t>
-            </w:r>
-            <w:r>
-              <w:rPr>
-                <w:rFonts w:eastAsia="Calibri" w:cs="Calibri"/>
-              </w:rPr>
-              <w:t xml:space="preserve">a parte di un </w:t>
-            </w:r>
-            <w:r>
-              <w:rPr>
-                <w:rFonts w:eastAsia="Calibri" w:cs="Calibri"/>
-              </w:rPr>
-              <w:t xml:space="preserve">utente registrato o </w:t>
-            </w:r>
-            <w:r>
-              <w:rPr>
-                <w:rFonts w:eastAsia="Calibri" w:cs="Calibri"/>
-              </w:rPr>
-              <w:t xml:space="preserve">un </w:t>
-            </w:r>
-            <w:proofErr w:type="spellStart"/>
-            <w:r>
-              <w:rPr>
-                <w:rFonts w:eastAsia="Calibri" w:cs="Calibri"/>
-              </w:rPr>
-              <w:t>admin</w:t>
-            </w:r>
-            <w:proofErr w:type="spellEnd"/>
-            <w:r>
-              <w:rPr>
-                <w:rFonts w:eastAsia="Calibri" w:cs="Calibri"/>
-              </w:rPr>
-              <w:t>.</w:t>
-            </w:r>
-            <w:proofErr w:type="gramEnd"/>
-          </w:p>
-        </w:tc>
-        <w:tc>
-          <w:tcPr>
-            <w:tcW w:w="2268" w:type="dxa"/>
-            <w:tcBorders>
-              <w:top w:val="single" w:sz="4" w:space="0" w:color="000000"/>
-              <w:left w:val="single" w:sz="4" w:space="0" w:color="000000"/>
-              <w:bottom w:val="single" w:sz="4" w:space="0" w:color="000000"/>
-              <w:right w:val="single" w:sz="4" w:space="0" w:color="000000"/>
-            </w:tcBorders>
-          </w:tcPr>
-          <w:p>
-            <w:pPr>
-              <w:jc w:val="center"/>
-              <w:rPr>
-                <w:rFonts w:eastAsia="Calibri" w:cs="Calibri"/>
-              </w:rPr>
-            </w:pPr>
-            <w:r>
-              <w:rPr>
-                <w:rFonts w:eastAsia="Calibri" w:cs="Calibri"/>
-              </w:rPr>
-              <w:t>Operazione</w:t>
-            </w:r>
-          </w:p>
-        </w:tc>
-      </w:tr>
-      <w:tr>
-        <w:trPr>
-          <w:trHeight w:val="1"/>
-        </w:trPr>
-        <w:tc>
-          <w:tcPr>
-            <w:tcW w:w="1853" w:type="dxa"/>
-            <w:tcBorders>
-              <w:top w:val="single" w:sz="4" w:space="0" w:color="000000"/>
-              <w:left w:val="single" w:sz="4" w:space="0" w:color="000000"/>
-              <w:bottom w:val="single" w:sz="4" w:space="0" w:color="000000"/>
-              <w:right w:val="single" w:sz="4" w:space="0" w:color="000000"/>
-            </w:tcBorders>
-            <w:shd w:val="clear" w:color="000000" w:fill="FFFFFF"/>
-            <w:tcMar>
-              <w:left w:w="108" w:type="dxa"/>
-              <w:right w:w="108" w:type="dxa"/>
-            </w:tcMar>
-          </w:tcPr>
-          <w:p>
-            <w:pPr>
-              <w:rPr>
-                <w:rFonts w:eastAsia="Calibri" w:cs="Calibri"/>
-              </w:rPr>
-            </w:pPr>
-            <w:r>
-              <w:rPr>
-                <w:rFonts w:eastAsia="Calibri" w:cs="Calibri"/>
-              </w:rPr>
-              <w:t>Criterio di Ordinamento</w:t>
-            </w:r>
-          </w:p>
-        </w:tc>
-        <w:tc>
-          <w:tcPr>
-            <w:tcW w:w="5245" w:type="dxa"/>
-            <w:tcBorders>
-              <w:top w:val="single" w:sz="4" w:space="0" w:color="000000"/>
-              <w:left w:val="single" w:sz="4" w:space="0" w:color="000000"/>
-              <w:bottom w:val="single" w:sz="4" w:space="0" w:color="000000"/>
-              <w:right w:val="single" w:sz="4" w:space="0" w:color="000000"/>
-            </w:tcBorders>
-          </w:tcPr>
-          <w:p>
-            <w:pPr>
-              <w:rPr>
-                <w:rFonts w:eastAsia="Calibri" w:cs="Calibri"/>
-              </w:rPr>
-            </w:pPr>
-            <w:r>
-              <w:rPr>
-                <w:rFonts w:eastAsia="Calibri" w:cs="Calibri"/>
-              </w:rPr>
-              <w:t xml:space="preserve">Criterio mediante il quale </w:t>
-            </w:r>
-            <w:proofErr w:type="gramStart"/>
-            <w:r>
-              <w:rPr>
-                <w:rFonts w:eastAsia="Calibri" w:cs="Calibri"/>
-              </w:rPr>
-              <w:t>viene</w:t>
-            </w:r>
-            <w:proofErr w:type="gramEnd"/>
-            <w:r>
-              <w:rPr>
-                <w:rFonts w:eastAsia="Calibri" w:cs="Calibri"/>
-              </w:rPr>
-              <w:t xml:space="preserve"> ordinata una classifica. </w:t>
-            </w:r>
-            <w:r>
-              <w:rPr>
-                <w:rFonts w:eastAsia="Calibri" w:cs="Calibri"/>
-              </w:rPr>
-              <w:br/>
-            </w:r>
-            <w:r>
-              <w:rPr>
-                <w:rFonts w:eastAsia="Calibri" w:cs="Calibri"/>
-                <w:strike/>
-              </w:rPr>
-              <w:t>Caratterizzato da:</w:t>
-            </w:r>
-            <w:r>
-              <w:rPr>
-                <w:rFonts w:eastAsia="Calibri" w:cs="Calibri"/>
-                <w:strike/>
-              </w:rPr>
-              <w:br/>
-              <w:t xml:space="preserve">Una voce </w:t>
-            </w:r>
-            <w:proofErr w:type="gramStart"/>
-            <w:r>
-              <w:rPr>
-                <w:rFonts w:eastAsia="Calibri" w:cs="Calibri"/>
-                <w:strike/>
-              </w:rPr>
-              <w:t xml:space="preserve">di </w:t>
-            </w:r>
-            <w:proofErr w:type="gramEnd"/>
-            <w:r>
-              <w:rPr>
-                <w:rFonts w:eastAsia="Calibri" w:cs="Calibri"/>
-                <w:strike/>
-              </w:rPr>
-              <w:t>interesse</w:t>
-            </w:r>
-            <w:r>
-              <w:rPr>
-                <w:rFonts w:eastAsia="Calibri" w:cs="Calibri"/>
-              </w:rPr>
-              <w:br/>
-            </w:r>
-          </w:p>
-          <w:p>
-            <w:pPr>
-              <w:rPr>
-                <w:rFonts w:eastAsia="Calibri" w:cs="Calibri"/>
-              </w:rPr>
-            </w:pPr>
-          </w:p>
-        </w:tc>
-        <w:tc>
-          <w:tcPr>
-            <w:tcW w:w="2268" w:type="dxa"/>
-            <w:tcBorders>
-              <w:top w:val="single" w:sz="4" w:space="0" w:color="000000"/>
-              <w:left w:val="single" w:sz="4" w:space="0" w:color="000000"/>
-              <w:bottom w:val="single" w:sz="4" w:space="0" w:color="000000"/>
-              <w:right w:val="single" w:sz="4" w:space="0" w:color="000000"/>
-            </w:tcBorders>
-          </w:tcPr>
-          <w:p>
-            <w:pPr>
-              <w:jc w:val="center"/>
-              <w:rPr>
-                <w:rFonts w:eastAsia="Calibri" w:cs="Calibri"/>
-              </w:rPr>
-            </w:pPr>
-            <w:r>
-              <w:rPr>
-                <w:rFonts w:eastAsia="Calibri" w:cs="Calibri"/>
-              </w:rPr>
-              <w:t>Classe</w:t>
-            </w:r>
-          </w:p>
-        </w:tc>
-      </w:tr>
-      <w:tr>
-        <w:trPr>
-          <w:trHeight w:val="1"/>
-        </w:trPr>
-        <w:tc>
-          <w:tcPr>
-            <w:tcW w:w="1853" w:type="dxa"/>
-            <w:tcBorders>
-              <w:top w:val="single" w:sz="4" w:space="0" w:color="000000"/>
-              <w:left w:val="single" w:sz="4" w:space="0" w:color="000000"/>
-              <w:bottom w:val="single" w:sz="4" w:space="0" w:color="000000"/>
-              <w:right w:val="single" w:sz="4" w:space="0" w:color="000000"/>
-            </w:tcBorders>
-            <w:shd w:val="clear" w:color="000000" w:fill="FFFFFF"/>
-            <w:tcMar>
-              <w:left w:w="108" w:type="dxa"/>
-              <w:right w:w="108" w:type="dxa"/>
-            </w:tcMar>
-          </w:tcPr>
-          <w:p>
-            <w:pPr>
-              <w:rPr>
-                <w:rFonts w:eastAsia="Calibri" w:cs="Calibri"/>
-              </w:rPr>
-            </w:pPr>
-            <w:r>
-              <w:rPr>
-                <w:rFonts w:eastAsia="Calibri" w:cs="Calibri"/>
-              </w:rPr>
-              <w:t>Punti Campionato</w:t>
-            </w:r>
-          </w:p>
-        </w:tc>
-        <w:tc>
-          <w:tcPr>
-            <w:tcW w:w="5245" w:type="dxa"/>
-            <w:tcBorders>
-              <w:top w:val="single" w:sz="4" w:space="0" w:color="000000"/>
-              <w:left w:val="single" w:sz="4" w:space="0" w:color="000000"/>
-              <w:bottom w:val="single" w:sz="4" w:space="0" w:color="000000"/>
-              <w:right w:val="single" w:sz="4" w:space="0" w:color="000000"/>
-            </w:tcBorders>
-          </w:tcPr>
-          <w:p>
-            <w:pPr>
-              <w:rPr>
-                <w:rFonts w:ascii="Cambria" w:eastAsia="Cambria" w:hAnsi="Cambria" w:cs="Cambria"/>
-              </w:rPr>
-            </w:pPr>
-            <w:r>
-              <w:rPr>
-                <w:rFonts w:ascii="Cambria" w:eastAsia="Cambria" w:hAnsi="Cambria" w:cs="Cambria"/>
-              </w:rPr>
-              <w:t>Punteggio asseg</w:t>
-            </w:r>
-            <w:r>
-              <w:rPr>
-                <w:rFonts w:ascii="Cambria" w:eastAsia="Cambria" w:hAnsi="Cambria" w:cs="Cambria"/>
-              </w:rPr>
-              <w:t>n</w:t>
-            </w:r>
-            <w:r>
-              <w:rPr>
-                <w:rFonts w:ascii="Cambria" w:eastAsia="Cambria" w:hAnsi="Cambria" w:cs="Cambria"/>
-              </w:rPr>
-              <w:t>a</w:t>
-            </w:r>
-            <w:r>
-              <w:rPr>
-                <w:rFonts w:ascii="Cambria" w:eastAsia="Cambria" w:hAnsi="Cambria" w:cs="Cambria"/>
-              </w:rPr>
-              <w:t xml:space="preserve">to </w:t>
-            </w:r>
-            <w:proofErr w:type="gramStart"/>
-            <w:r>
-              <w:rPr>
-                <w:rFonts w:ascii="Cambria" w:eastAsia="Cambria" w:hAnsi="Cambria" w:cs="Cambria"/>
-              </w:rPr>
-              <w:t>ad</w:t>
-            </w:r>
-            <w:proofErr w:type="gramEnd"/>
-            <w:r>
-              <w:rPr>
-                <w:rFonts w:ascii="Cambria" w:eastAsia="Cambria" w:hAnsi="Cambria" w:cs="Cambria"/>
-              </w:rPr>
-              <w:t xml:space="preserve"> una squadra in base ai risultati ottenuti nelle singole partite.</w:t>
-            </w:r>
-          </w:p>
-          <w:p>
-            <w:pPr>
-              <w:rPr>
-                <w:rFonts w:eastAsia="Calibri" w:cs="Calibri"/>
-              </w:rPr>
-            </w:pPr>
-            <w:proofErr w:type="gramStart"/>
-            <w:r>
-              <w:rPr>
-                <w:rFonts w:ascii="Cambria" w:eastAsia="Cambria" w:hAnsi="Cambria" w:cs="Cambria"/>
-              </w:rPr>
-              <w:t>Ad</w:t>
-            </w:r>
-            <w:proofErr w:type="gramEnd"/>
-            <w:r>
-              <w:rPr>
-                <w:rFonts w:ascii="Cambria" w:eastAsia="Cambria" w:hAnsi="Cambria" w:cs="Cambria"/>
-              </w:rPr>
-              <w:t xml:space="preserve"> ogni partita, alla squadra vincitrice sono assegnati 2 punti, a quella perdente 0 punti.</w:t>
-            </w:r>
-          </w:p>
-        </w:tc>
-        <w:tc>
-          <w:tcPr>
-            <w:tcW w:w="2268" w:type="dxa"/>
-            <w:tcBorders>
-              <w:top w:val="single" w:sz="4" w:space="0" w:color="000000"/>
-              <w:left w:val="single" w:sz="4" w:space="0" w:color="000000"/>
-              <w:bottom w:val="single" w:sz="4" w:space="0" w:color="000000"/>
-              <w:right w:val="single" w:sz="4" w:space="0" w:color="000000"/>
-            </w:tcBorders>
-          </w:tcPr>
-          <w:p>
-            <w:pPr>
-              <w:jc w:val="center"/>
-              <w:rPr>
-                <w:rFonts w:eastAsia="Calibri" w:cs="Calibri"/>
-              </w:rPr>
-            </w:pPr>
-            <w:r>
-              <w:rPr>
-                <w:rFonts w:eastAsia="Calibri" w:cs="Calibri"/>
-              </w:rPr>
-              <w:t>Attributo</w:t>
-            </w:r>
-          </w:p>
-        </w:tc>
-      </w:tr>
-      <w:tr>
-        <w:trPr>
-          <w:trHeight w:val="1"/>
-        </w:trPr>
-        <w:tc>
-          <w:tcPr>
-            <w:tcW w:w="1853" w:type="dxa"/>
-            <w:tcBorders>
-              <w:top w:val="single" w:sz="4" w:space="0" w:color="000000"/>
-              <w:left w:val="single" w:sz="4" w:space="0" w:color="000000"/>
-              <w:bottom w:val="single" w:sz="4" w:space="0" w:color="000000"/>
-              <w:right w:val="single" w:sz="4" w:space="0" w:color="000000"/>
-            </w:tcBorders>
-            <w:shd w:val="clear" w:color="000000" w:fill="FFFFFF"/>
-            <w:tcMar>
-              <w:left w:w="108" w:type="dxa"/>
-              <w:right w:w="108" w:type="dxa"/>
-            </w:tcMar>
-          </w:tcPr>
-          <w:p>
-            <w:pPr>
-              <w:rPr>
-                <w:rFonts w:ascii="Calibri" w:eastAsia="Calibri" w:hAnsi="Calibri" w:cs="Calibri"/>
-                <w:sz w:val="22"/>
-              </w:rPr>
-            </w:pPr>
-            <w:r>
-              <w:rPr>
-                <w:rFonts w:eastAsia="Calibri" w:cs="Calibri"/>
-              </w:rPr>
-              <w:t>Gestione del sistema</w:t>
-            </w:r>
-          </w:p>
-        </w:tc>
-        <w:tc>
-          <w:tcPr>
-            <w:tcW w:w="5245" w:type="dxa"/>
-            <w:tcBorders>
-              <w:top w:val="single" w:sz="4" w:space="0" w:color="000000"/>
-              <w:left w:val="single" w:sz="4" w:space="0" w:color="000000"/>
-              <w:bottom w:val="single" w:sz="4" w:space="0" w:color="000000"/>
-              <w:right w:val="single" w:sz="4" w:space="0" w:color="000000"/>
-            </w:tcBorders>
-          </w:tcPr>
-          <w:p>
-            <w:pPr>
-              <w:rPr>
-                <w:rFonts w:ascii="Calibri" w:eastAsia="Calibri" w:hAnsi="Calibri" w:cs="Calibri"/>
-                <w:sz w:val="22"/>
-              </w:rPr>
-            </w:pPr>
-            <w:r>
-              <w:rPr>
-                <w:rFonts w:eastAsia="Calibri" w:cs="Calibri"/>
-              </w:rPr>
-              <w:t xml:space="preserve">Funzioni </w:t>
-            </w:r>
-            <w:proofErr w:type="gramStart"/>
-            <w:r>
-              <w:rPr>
-                <w:rFonts w:eastAsia="Calibri" w:cs="Calibri"/>
-              </w:rPr>
-              <w:t xml:space="preserve">di </w:t>
-            </w:r>
-            <w:proofErr w:type="gramEnd"/>
-            <w:r>
-              <w:rPr>
-                <w:rFonts w:eastAsia="Calibri" w:cs="Calibri"/>
-              </w:rPr>
-              <w:t>inserimento e aggiornamento dati relativi alle altre entità del sistema.</w:t>
-            </w:r>
-          </w:p>
-        </w:tc>
-        <w:tc>
-          <w:tcPr>
-            <w:tcW w:w="2268" w:type="dxa"/>
-            <w:tcBorders>
-              <w:top w:val="single" w:sz="4" w:space="0" w:color="000000"/>
-              <w:left w:val="single" w:sz="4" w:space="0" w:color="000000"/>
-              <w:bottom w:val="single" w:sz="4" w:space="0" w:color="000000"/>
-              <w:right w:val="single" w:sz="4" w:space="0" w:color="000000"/>
-            </w:tcBorders>
-          </w:tcPr>
-          <w:p>
-            <w:pPr>
-              <w:jc w:val="center"/>
-              <w:rPr>
-                <w:rFonts w:eastAsia="Calibri" w:cs="Calibri"/>
-              </w:rPr>
-            </w:pPr>
-            <w:r>
-              <w:rPr>
-                <w:rFonts w:eastAsia="Calibri" w:cs="Calibri"/>
-              </w:rPr>
-              <w:t>Operazione</w:t>
             </w:r>
           </w:p>
         </w:tc>
@@ -3060,6 +2400,65 @@
     </w:sectPr>
   </w:body>
 </w:document>
+</file>
+
+<file path=word/numbering.xml><?xml version="1.0" encoding="utf-8"?>
+<w:numbering xmlns:wpc="http://schemas.microsoft.com/office/word/2010/wordprocessingCanvas" xmlns:mo="http://schemas.microsoft.com/office/mac/office/2008/main" xmlns:mc="http://schemas.openxmlformats.org/markup-compatibility/2006" xmlns:mv="urn:schemas-microsoft-com:mac:vml" xmlns:o="urn:schemas-microsoft-com:office:office" xmlns:r="http://schemas.openxmlformats.org/officeDocument/2006/relationships" xmlns:m="http://schemas.openxmlformats.org/officeDocument/2006/math" xmlns:v="urn:schemas-microsoft-com:vml" xmlns:wp14="http://schemas.microsoft.com/office/word/2010/wordprocessingDrawing" xmlns:wp="http://schemas.openxmlformats.org/drawingml/2006/wordprocessingDrawing" xmlns:w10="urn:schemas-microsoft-com:office:word" xmlns:w="http://schemas.openxmlformats.org/wordprocessingml/2006/main" xmlns:w14="http://schemas.microsoft.com/office/word/2010/wordml" xmlns:wpg="http://schemas.microsoft.com/office/word/2010/wordprocessingGroup" xmlns:wpi="http://schemas.microsoft.com/office/word/2010/wordprocessingInk" xmlns:wne="http://schemas.microsoft.com/office/word/2006/wordml" xmlns:wps="http://schemas.microsoft.com/office/word/2010/wordprocessingShape" mc:Ignorable="w14 wp14">
+  <w:abstractNum w:abstractNumId="0">
+    <w:nsid w:val="755B700F"/>
+    <w:multiLevelType w:val="multilevel"/>
+    <w:tmpl w:val="667C0F6C"/>
+    <w:lvl w:ilvl="0">
+      <w:start w:val="1"/>
+      <w:numFmt w:val="bullet"/>
+      <w:lvlText w:val="•"/>
+      <w:lvlJc w:val="left"/>
+    </w:lvl>
+    <w:lvl w:ilvl="1">
+      <w:numFmt w:val="decimal"/>
+      <w:lvlText w:val=""/>
+      <w:lvlJc w:val="left"/>
+    </w:lvl>
+    <w:lvl w:ilvl="2">
+      <w:numFmt w:val="decimal"/>
+      <w:lvlText w:val=""/>
+      <w:lvlJc w:val="left"/>
+    </w:lvl>
+    <w:lvl w:ilvl="3">
+      <w:numFmt w:val="decimal"/>
+      <w:lvlText w:val=""/>
+      <w:lvlJc w:val="left"/>
+    </w:lvl>
+    <w:lvl w:ilvl="4">
+      <w:numFmt w:val="decimal"/>
+      <w:lvlText w:val=""/>
+      <w:lvlJc w:val="left"/>
+    </w:lvl>
+    <w:lvl w:ilvl="5">
+      <w:numFmt w:val="decimal"/>
+      <w:lvlText w:val=""/>
+      <w:lvlJc w:val="left"/>
+    </w:lvl>
+    <w:lvl w:ilvl="6">
+      <w:numFmt w:val="decimal"/>
+      <w:lvlText w:val=""/>
+      <w:lvlJc w:val="left"/>
+    </w:lvl>
+    <w:lvl w:ilvl="7">
+      <w:numFmt w:val="decimal"/>
+      <w:lvlText w:val=""/>
+      <w:lvlJc w:val="left"/>
+    </w:lvl>
+    <w:lvl w:ilvl="8">
+      <w:numFmt w:val="decimal"/>
+      <w:lvlText w:val=""/>
+      <w:lvlJc w:val="left"/>
+    </w:lvl>
+  </w:abstractNum>
+  <w:num w:numId="1">
+    <w:abstractNumId w:val="0"/>
+  </w:num>
+</w:numbering>
 </file>
 
 <file path=word/styles.xml><?xml version="1.0" encoding="utf-8"?>

</xml_diff>

<commit_message>
revisione Glossario e Req
</commit_message>
<xml_diff>
--- a/docs/Glossario-2.docx
+++ b/docs/Glossario-2.docx
@@ -1136,16 +1136,28 @@
                 <w:u w:val="single"/>
               </w:rPr>
             </w:pPr>
-            <w:bookmarkStart w:id="0" w:name="_GoBack"/>
             <w:r>
               <w:rPr>
                 <w:rFonts w:ascii="Cambria" w:eastAsia="Cambria" w:hAnsi="Cambria" w:cs="Cambria"/>
                 <w:u w:val="single"/>
               </w:rPr>
               <w:lastRenderedPageBreak/>
-              <w:t>Classifica per una partita</w:t>
-            </w:r>
-            <w:bookmarkEnd w:id="0"/>
+              <w:t xml:space="preserve">Classifica </w:t>
+            </w:r>
+            <w:r>
+              <w:rPr>
+                <w:rFonts w:ascii="Cambria" w:eastAsia="Cambria" w:hAnsi="Cambria" w:cs="Cambria"/>
+                <w:u w:val="single"/>
+              </w:rPr>
+              <w:t xml:space="preserve">Giocatori </w:t>
+            </w:r>
+            <w:r>
+              <w:rPr>
+                <w:rFonts w:ascii="Cambria" w:eastAsia="Cambria" w:hAnsi="Cambria" w:cs="Cambria"/>
+                <w:u w:val="single"/>
+              </w:rPr>
+              <w:t>per una partita</w:t>
+            </w:r>
           </w:p>
         </w:tc>
         <w:tc>
@@ -1169,55 +1181,7 @@
               <w:rPr>
                 <w:rFonts w:ascii="Cambria" w:eastAsia="Cambria" w:hAnsi="Cambria" w:cs="Cambria"/>
               </w:rPr>
-              <w:t>E</w:t>
-            </w:r>
-            <w:r>
-              <w:rPr>
-                <w:rFonts w:ascii="Cambria" w:eastAsia="Cambria" w:hAnsi="Cambria" w:cs="Cambria"/>
-              </w:rPr>
-              <w:t xml:space="preserve">lenco di tutti i giocatori delle due squadre partecipanti </w:t>
-            </w:r>
-            <w:r>
-              <w:rPr>
-                <w:rFonts w:ascii="Cambria" w:eastAsia="Cambria" w:hAnsi="Cambria" w:cs="Cambria"/>
-              </w:rPr>
-              <w:t>a una</w:t>
-            </w:r>
-            <w:r>
-              <w:rPr>
-                <w:rFonts w:ascii="Cambria" w:eastAsia="Cambria" w:hAnsi="Cambria" w:cs="Cambria"/>
-              </w:rPr>
-              <w:t xml:space="preserve"> partita</w:t>
-            </w:r>
-            <w:r>
-              <w:rPr>
-                <w:rFonts w:ascii="Cambria" w:eastAsia="Cambria" w:hAnsi="Cambria" w:cs="Cambria"/>
-              </w:rPr>
-              <w:t>,</w:t>
-            </w:r>
-            <w:r>
-              <w:rPr>
-                <w:rFonts w:ascii="Cambria" w:eastAsia="Cambria" w:hAnsi="Cambria" w:cs="Cambria"/>
-              </w:rPr>
-              <w:t xml:space="preserve"> </w:t>
-            </w:r>
-            <w:r>
-              <w:rPr>
-                <w:rFonts w:ascii="Cambria" w:eastAsia="Cambria" w:hAnsi="Cambria" w:cs="Cambria"/>
-              </w:rPr>
-              <w:t>ordinato secondo il valore relativo di una</w:t>
-            </w:r>
-            <w:r>
-              <w:rPr>
-                <w:rFonts w:ascii="Cambria" w:eastAsia="Cambria" w:hAnsi="Cambria" w:cs="Cambria"/>
-              </w:rPr>
-              <w:t xml:space="preserve"> </w:t>
-            </w:r>
-            <w:r>
-              <w:rPr>
-                <w:rFonts w:ascii="Cambria" w:eastAsia="Cambria" w:hAnsi="Cambria" w:cs="Cambria"/>
-              </w:rPr>
-              <w:t>particolare voce di sta</w:t>
+              <w:t>Elenco di tutti i giocatori delle due squadre partecipanti a una partita, ordinato secondo il valore relativo di una particolare voce di sta</w:t>
             </w:r>
             <w:proofErr w:type="gramEnd"/>
             <w:r>
@@ -1279,8 +1243,33 @@
                 <w:rFonts w:ascii="Cambria" w:eastAsia="Cambria" w:hAnsi="Cambria" w:cs="Cambria"/>
                 <w:u w:val="single"/>
               </w:rPr>
-              <w:t>Classifica per una partita per una singola squadra</w:t>
-            </w:r>
+              <w:t>Classifica</w:t>
+            </w:r>
+            <w:r>
+              <w:rPr>
+                <w:rFonts w:ascii="Cambria" w:eastAsia="Cambria" w:hAnsi="Cambria" w:cs="Cambria"/>
+                <w:u w:val="single"/>
+              </w:rPr>
+              <w:t xml:space="preserve"> Giocatori</w:t>
+            </w:r>
+            <w:bookmarkStart w:id="0" w:name="_GoBack"/>
+            <w:bookmarkEnd w:id="0"/>
+            <w:r>
+              <w:rPr>
+                <w:rFonts w:ascii="Cambria" w:eastAsia="Cambria" w:hAnsi="Cambria" w:cs="Cambria"/>
+                <w:u w:val="single"/>
+              </w:rPr>
+              <w:t xml:space="preserve"> per una partita per una singola </w:t>
+            </w:r>
+            <w:proofErr w:type="gramStart"/>
+            <w:r>
+              <w:rPr>
+                <w:rFonts w:ascii="Cambria" w:eastAsia="Cambria" w:hAnsi="Cambria" w:cs="Cambria"/>
+                <w:u w:val="single"/>
+              </w:rPr>
+              <w:t>squadra</w:t>
+            </w:r>
+            <w:proofErr w:type="gramEnd"/>
           </w:p>
         </w:tc>
         <w:tc>
@@ -1304,37 +1293,7 @@
               <w:rPr>
                 <w:rFonts w:ascii="Cambria" w:eastAsia="Cambria" w:hAnsi="Cambria" w:cs="Cambria"/>
               </w:rPr>
-              <w:t>E</w:t>
-            </w:r>
-            <w:r>
-              <w:rPr>
-                <w:rFonts w:ascii="Cambria" w:eastAsia="Cambria" w:hAnsi="Cambria" w:cs="Cambria"/>
-              </w:rPr>
-              <w:t>lenco di tutti i giocatori di una delle due squadre partecipanti a</w:t>
-            </w:r>
-            <w:r>
-              <w:rPr>
-                <w:rFonts w:ascii="Cambria" w:eastAsia="Cambria" w:hAnsi="Cambria" w:cs="Cambria"/>
-              </w:rPr>
-              <w:t xml:space="preserve"> una</w:t>
-            </w:r>
-            <w:r>
-              <w:rPr>
-                <w:rFonts w:ascii="Cambria" w:eastAsia="Cambria" w:hAnsi="Cambria" w:cs="Cambria"/>
-              </w:rPr>
-              <w:t xml:space="preserve"> partita</w:t>
-            </w:r>
-            <w:r>
-              <w:rPr>
-                <w:rFonts w:ascii="Cambria" w:eastAsia="Cambria" w:hAnsi="Cambria" w:cs="Cambria"/>
-              </w:rPr>
-              <w:t xml:space="preserve">, </w:t>
-            </w:r>
-            <w:r>
-              <w:rPr>
-                <w:rFonts w:ascii="Cambria" w:eastAsia="Cambria" w:hAnsi="Cambria" w:cs="Cambria"/>
-              </w:rPr>
-              <w:t>ordinato secondo il valore relativo di una particolare voce</w:t>
+              <w:t>Elenco di tutti i giocatori di una delle due squadre partecipanti a una partita, ordinato secondo il valore relativo di una particolare voce</w:t>
             </w:r>
             <w:proofErr w:type="gramEnd"/>
             <w:r>
@@ -1502,6 +1461,11 @@
             </w:tcBorders>
           </w:tcPr>
           <w:p>
+            <w:pPr>
+              <w:rPr>
+                <w:rFonts w:ascii="Cambria" w:eastAsia="Cambria" w:hAnsi="Cambria" w:cs="Cambria"/>
+              </w:rPr>
+            </w:pPr>
             <w:r>
               <w:rPr>
                 <w:rFonts w:ascii="Cambria" w:eastAsia="Cambria" w:hAnsi="Cambria" w:cs="Cambria"/>
@@ -1547,6 +1511,28 @@
                 <w:rFonts w:ascii="Cambria" w:eastAsia="Cambria" w:hAnsi="Cambria" w:cs="Cambria"/>
               </w:rPr>
               <w:t>.</w:t>
+            </w:r>
+          </w:p>
+          <w:p>
+            <w:r>
+              <w:rPr>
+                <w:rFonts w:ascii="Cambria" w:eastAsia="Cambria" w:hAnsi="Cambria" w:cs="Cambria"/>
+              </w:rPr>
+              <w:t xml:space="preserve">Squadra di casa significa che la </w:t>
+            </w:r>
+            <w:proofErr w:type="gramStart"/>
+            <w:r>
+              <w:rPr>
+                <w:rFonts w:ascii="Cambria" w:eastAsia="Cambria" w:hAnsi="Cambria" w:cs="Cambria"/>
+              </w:rPr>
+              <w:t>squadra</w:t>
+            </w:r>
+            <w:proofErr w:type="gramEnd"/>
+            <w:r>
+              <w:rPr>
+                <w:rFonts w:ascii="Cambria" w:eastAsia="Cambria" w:hAnsi="Cambria" w:cs="Cambria"/>
+              </w:rPr>
+              <w:t xml:space="preserve"> in questione ospita l’avversaria e che la partita si gioca nell’impianto di gioco della squadra di casa.</w:t>
             </w:r>
           </w:p>
         </w:tc>
@@ -2224,6 +2210,178 @@
               </w:rPr>
               <w:t>Classe</w:t>
             </w:r>
+          </w:p>
+        </w:tc>
+      </w:tr>
+      <w:tr>
+        <w:trPr>
+          <w:trHeight w:val="1"/>
+        </w:trPr>
+        <w:tc>
+          <w:tcPr>
+            <w:tcW w:w="1853" w:type="dxa"/>
+            <w:tcBorders>
+              <w:top w:val="single" w:sz="4" w:space="0" w:color="000000"/>
+              <w:left w:val="single" w:sz="4" w:space="0" w:color="000000"/>
+              <w:bottom w:val="single" w:sz="4" w:space="0" w:color="000000"/>
+              <w:right w:val="single" w:sz="4" w:space="0" w:color="000000"/>
+            </w:tcBorders>
+            <w:shd w:val="clear" w:color="000000" w:fill="FFFFFF"/>
+            <w:tcMar>
+              <w:left w:w="108" w:type="dxa"/>
+              <w:right w:w="108" w:type="dxa"/>
+            </w:tcMar>
+          </w:tcPr>
+          <w:p>
+            <w:pPr>
+              <w:rPr>
+                <w:rFonts w:eastAsia="Calibri" w:cs="Calibri"/>
+                <w:u w:val="single"/>
+              </w:rPr>
+            </w:pPr>
+            <w:r>
+              <w:rPr>
+                <w:rFonts w:eastAsia="Calibri" w:cs="Calibri"/>
+                <w:u w:val="single"/>
+              </w:rPr>
+              <w:t>Punteggio Finale</w:t>
+            </w:r>
+          </w:p>
+        </w:tc>
+        <w:tc>
+          <w:tcPr>
+            <w:tcW w:w="5245" w:type="dxa"/>
+            <w:tcBorders>
+              <w:top w:val="single" w:sz="4" w:space="0" w:color="000000"/>
+              <w:left w:val="single" w:sz="4" w:space="0" w:color="000000"/>
+              <w:bottom w:val="single" w:sz="4" w:space="0" w:color="000000"/>
+              <w:right w:val="single" w:sz="4" w:space="0" w:color="000000"/>
+            </w:tcBorders>
+          </w:tcPr>
+          <w:p>
+            <w:pPr>
+              <w:rPr>
+                <w:rFonts w:ascii="Cambria" w:eastAsia="Cambria" w:hAnsi="Cambria" w:cs="Cambria"/>
+              </w:rPr>
+            </w:pPr>
+            <w:r>
+              <w:rPr>
+                <w:rFonts w:ascii="Cambria" w:eastAsia="Cambria" w:hAnsi="Cambria" w:cs="Cambria"/>
+              </w:rPr>
+              <w:t>Risultato di una partita. Rappresenta la somma dei punti realizzati dai singoli giocatori per ogni squadra.</w:t>
+            </w:r>
+          </w:p>
+        </w:tc>
+        <w:tc>
+          <w:tcPr>
+            <w:tcW w:w="2268" w:type="dxa"/>
+            <w:tcBorders>
+              <w:top w:val="single" w:sz="4" w:space="0" w:color="000000"/>
+              <w:left w:val="single" w:sz="4" w:space="0" w:color="000000"/>
+              <w:bottom w:val="single" w:sz="4" w:space="0" w:color="000000"/>
+              <w:right w:val="single" w:sz="4" w:space="0" w:color="000000"/>
+            </w:tcBorders>
+          </w:tcPr>
+          <w:p>
+            <w:pPr>
+              <w:jc w:val="center"/>
+              <w:rPr>
+                <w:rFonts w:eastAsia="Calibri" w:cs="Calibri"/>
+              </w:rPr>
+            </w:pPr>
+          </w:p>
+        </w:tc>
+      </w:tr>
+      <w:tr>
+        <w:trPr>
+          <w:trHeight w:val="1"/>
+        </w:trPr>
+        <w:tc>
+          <w:tcPr>
+            <w:tcW w:w="1853" w:type="dxa"/>
+            <w:tcBorders>
+              <w:top w:val="single" w:sz="4" w:space="0" w:color="000000"/>
+              <w:left w:val="single" w:sz="4" w:space="0" w:color="000000"/>
+              <w:bottom w:val="single" w:sz="4" w:space="0" w:color="000000"/>
+              <w:right w:val="single" w:sz="4" w:space="0" w:color="000000"/>
+            </w:tcBorders>
+            <w:shd w:val="clear" w:color="000000" w:fill="FFFFFF"/>
+            <w:tcMar>
+              <w:left w:w="108" w:type="dxa"/>
+              <w:right w:w="108" w:type="dxa"/>
+            </w:tcMar>
+          </w:tcPr>
+          <w:p>
+            <w:pPr>
+              <w:rPr>
+                <w:rFonts w:eastAsia="Calibri" w:cs="Calibri"/>
+                <w:u w:val="single"/>
+              </w:rPr>
+            </w:pPr>
+            <w:r>
+              <w:rPr>
+                <w:rFonts w:eastAsia="Calibri" w:cs="Calibri"/>
+                <w:u w:val="single"/>
+              </w:rPr>
+              <w:t>Consultazione</w:t>
+            </w:r>
+          </w:p>
+        </w:tc>
+        <w:tc>
+          <w:tcPr>
+            <w:tcW w:w="5245" w:type="dxa"/>
+            <w:tcBorders>
+              <w:top w:val="single" w:sz="4" w:space="0" w:color="000000"/>
+              <w:left w:val="single" w:sz="4" w:space="0" w:color="000000"/>
+              <w:bottom w:val="single" w:sz="4" w:space="0" w:color="000000"/>
+              <w:right w:val="single" w:sz="4" w:space="0" w:color="000000"/>
+            </w:tcBorders>
+          </w:tcPr>
+          <w:p>
+            <w:pPr>
+              <w:rPr>
+                <w:rFonts w:ascii="Cambria" w:eastAsia="Cambria" w:hAnsi="Cambria" w:cs="Cambria"/>
+              </w:rPr>
+            </w:pPr>
+            <w:r>
+              <w:rPr>
+                <w:rFonts w:ascii="Cambria" w:eastAsia="Cambria" w:hAnsi="Cambria" w:cs="Cambria"/>
+              </w:rPr>
+              <w:t>Azione</w:t>
+            </w:r>
+            <w:proofErr w:type="gramStart"/>
+            <w:r>
+              <w:rPr>
+                <w:rFonts w:ascii="Cambria" w:eastAsia="Cambria" w:hAnsi="Cambria" w:cs="Cambria"/>
+              </w:rPr>
+              <w:t xml:space="preserve">  </w:t>
+            </w:r>
+            <w:proofErr w:type="gramEnd"/>
+            <w:r>
+              <w:rPr>
+                <w:rFonts w:ascii="Cambria" w:eastAsia="Cambria" w:hAnsi="Cambria" w:cs="Cambria"/>
+              </w:rPr>
+              <w:t>che consente all’utente la visualizzazione di una particolare classifica.</w:t>
+            </w:r>
+          </w:p>
+        </w:tc>
+        <w:tc>
+          <w:tcPr>
+            <w:tcW w:w="2268" w:type="dxa"/>
+            <w:tcBorders>
+              <w:top w:val="single" w:sz="4" w:space="0" w:color="000000"/>
+              <w:left w:val="single" w:sz="4" w:space="0" w:color="000000"/>
+              <w:bottom w:val="single" w:sz="4" w:space="0" w:color="000000"/>
+              <w:right w:val="single" w:sz="4" w:space="0" w:color="000000"/>
+            </w:tcBorders>
+          </w:tcPr>
+          <w:p>
+            <w:pPr>
+              <w:jc w:val="center"/>
+              <w:rPr>
+                <w:rFonts w:eastAsia="Calibri" w:cs="Calibri"/>
+              </w:rPr>
+            </w:pPr>
           </w:p>
         </w:tc>
       </w:tr>

</xml_diff>